<commit_message>
changes to Jeff-V9 Aufgaben 1 und 2
</commit_message>
<xml_diff>
--- a/Jeff-V9.docx
+++ b/Jeff-V9.docx
@@ -7,7 +7,7 @@
         <w:spacing w:after="0"/>
         <w:rPr>
           <w:i/>
-          <w:color w:val="18181B" w:themeColor="background1" w:themeShade="BF"/>
+          <w:color w:val="BFBFBF" w:themeColor="background1" w:themeShade="BF"/>
           <w:sz w:val="20"/>
           <w:szCs w:val="20"/>
           <w:lang w:val="de-DE"/>
@@ -52,7 +52,7 @@
       <w:r>
         <w:rPr>
           <w:i/>
-          <w:color w:val="18181B" w:themeColor="background1" w:themeShade="BF"/>
+          <w:color w:val="BFBFBF" w:themeColor="background1" w:themeShade="BF"/>
           <w:sz w:val="20"/>
           <w:szCs w:val="20"/>
           <w:lang w:val="de-DE"/>
@@ -62,7 +62,7 @@
       <w:r>
         <w:rPr>
           <w:i/>
-          <w:color w:val="18181B" w:themeColor="background1" w:themeShade="BF"/>
+          <w:color w:val="BFBFBF" w:themeColor="background1" w:themeShade="BF"/>
           <w:sz w:val="20"/>
           <w:szCs w:val="20"/>
           <w:lang w:val="de-DE"/>
@@ -75,16 +75,16 @@
         <w:spacing w:after="0"/>
         <w:rPr>
           <w:i/>
-          <w:color w:val="18181B" w:themeColor="background1" w:themeShade="BF"/>
-          <w:sz w:val="20"/>
-          <w:szCs w:val="20"/>
-          <w:lang w:val="de-DE"/>
-        </w:rPr>
-      </w:pPr>
-      <w:r>
-        <w:rPr>
-          <w:i/>
-          <w:color w:val="18181B" w:themeColor="background1" w:themeShade="BF"/>
+          <w:color w:val="BFBFBF" w:themeColor="background1" w:themeShade="BF"/>
+          <w:sz w:val="20"/>
+          <w:szCs w:val="20"/>
+          <w:lang w:val="de-DE"/>
+        </w:rPr>
+      </w:pPr>
+      <w:r>
+        <w:rPr>
+          <w:i/>
+          <w:color w:val="BFBFBF" w:themeColor="background1" w:themeShade="BF"/>
           <w:sz w:val="20"/>
           <w:szCs w:val="20"/>
           <w:lang w:val="de-DE"/>
@@ -100,7 +100,7 @@
         <w:spacing w:after="0" w:line="240" w:lineRule="auto"/>
         <w:rPr>
           <w:rFonts w:cstheme="minorHAnsi"/>
-          <w:color w:val="18181B" w:themeColor="background1" w:themeShade="BF"/>
+          <w:color w:val="BFBFBF" w:themeColor="background1" w:themeShade="BF"/>
           <w:sz w:val="20"/>
           <w:szCs w:val="20"/>
           <w:lang w:val="de-DE"/>
@@ -110,6 +110,15 @@
     <w:p>
       <w:pPr>
         <w:pStyle w:val="Default"/>
+        <w:rPr>
+          <w:rFonts w:cstheme="minorHAnsi"/>
+          <w:color w:val="BFBFBF" w:themeColor="background1" w:themeShade="BF"/>
+          <w:sz w:val="20"/>
+          <w:szCs w:val="20"/>
+          <w:lang w:val="de-DE"/>
+        </w:rPr>
+      </w:pPr>
+      <w:r>
         <w:rPr>
           <w:rFonts w:asciiTheme="minorHAnsi" w:hAnsiTheme="minorHAnsi" w:cstheme="minorBidi"/>
           <w:color w:val="auto"/>
@@ -117,7 +126,8 @@
           <w:szCs w:val="22"/>
           <w:lang w:val="de-DE"/>
         </w:rPr>
-      </w:pPr>
+        <w:t xml:space="preserve">Ein Design-Muster </w:t>
+      </w:r>
       <w:r>
         <w:rPr>
           <w:rFonts w:asciiTheme="minorHAnsi" w:hAnsiTheme="minorHAnsi" w:cstheme="minorBidi"/>
@@ -126,7 +136,17 @@
           <w:szCs w:val="22"/>
           <w:lang w:val="de-DE"/>
         </w:rPr>
-        <w:t>…</w:t>
+        <w:t xml:space="preserve">ist eine Lösungsvorlage für immer wiederkehrende Probleme. Da man für viele Probleme oftmals die gleichen Entwurfslösungen hat, ist es sinnvoll darüber nachzudenken, welchem Muster ein Problem entspricht und das entsprechende Entwurfsmuster anzuwenden. Insbesondere, wenn sich ein Muster bewährt hat, lohnt es sich, es anderen Entwicklern zur Nachnutzung bereit zu stellen. Während die OOA ihre Analysemodelle auf einer anwendungsbezogenen Ebene erstellt und die Architekturmuster die Software im Groben entwerfen, konzentrieren sich die Design-Muster auf den Entwurf im Kleinen. Es werden insbesondere alle notwendigen Klassenbeziehungen, die in den vorigen Stufen der Entwicklung noch ignoriert wurden /werden mussten, </w:t>
+      </w:r>
+      <w:r>
+        <w:rPr>
+          <w:rFonts w:asciiTheme="minorHAnsi" w:hAnsiTheme="minorHAnsi" w:cstheme="minorBidi"/>
+          <w:color w:val="auto"/>
+          <w:sz w:val="22"/>
+          <w:szCs w:val="22"/>
+          <w:lang w:val="de-DE"/>
+        </w:rPr>
+        <w:t>miteinbezogen.</w:t>
       </w:r>
     </w:p>
     <w:p>
@@ -137,7 +157,7 @@
         <w:spacing w:after="0" w:line="240" w:lineRule="auto"/>
         <w:rPr>
           <w:rFonts w:cstheme="minorHAnsi"/>
-          <w:color w:val="18181B" w:themeColor="background1" w:themeShade="BF"/>
+          <w:color w:val="BFBFBF" w:themeColor="background1" w:themeShade="BF"/>
           <w:sz w:val="20"/>
           <w:szCs w:val="20"/>
           <w:lang w:val="de-DE"/>
@@ -151,10 +171,9 @@
         <w:adjustRightInd w:val="0"/>
         <w:spacing w:after="0" w:line="240" w:lineRule="auto"/>
         <w:rPr>
-          <w:rFonts w:cstheme="minorHAnsi"/>
-          <w:color w:val="18181B" w:themeColor="background1" w:themeShade="BF"/>
-          <w:sz w:val="20"/>
-          <w:szCs w:val="20"/>
+          <w:rFonts w:ascii="Calibri,Italic" w:hAnsi="Calibri,Italic" w:cs="Calibri,Italic"/>
+          <w:i/>
+          <w:iCs/>
           <w:lang w:val="de-DE"/>
         </w:rPr>
       </w:pPr>
@@ -166,12 +185,129 @@
         <w:adjustRightInd w:val="0"/>
         <w:spacing w:after="0" w:line="240" w:lineRule="auto"/>
         <w:rPr>
-          <w:rFonts w:ascii="Calibri,Italic" w:hAnsi="Calibri,Italic" w:cs="Calibri,Italic"/>
-          <w:i/>
-          <w:iCs/>
-          <w:lang w:val="de-DE"/>
-        </w:rPr>
-      </w:pPr>
+          <w:rFonts w:cstheme="minorHAnsi"/>
+          <w:sz w:val="24"/>
+          <w:szCs w:val="21"/>
+          <w:lang w:val="de-DE"/>
+        </w:rPr>
+      </w:pPr>
+      <w:r>
+        <w:rPr>
+          <w:rFonts w:cstheme="minorHAnsi"/>
+          <w:szCs w:val="24"/>
+          <w:shd w:val="clear" w:color="auto" w:fill="DBDBDB" w:themeFill="accent3" w:themeFillTint="66"/>
+          <w:lang w:val="de-DE"/>
+        </w:rPr>
+        <w:t xml:space="preserve">      </w:t>
+      </w:r>
+      <w:r>
+        <w:rPr>
+          <w:rFonts w:cstheme="minorHAnsi"/>
+          <w:sz w:val="24"/>
+          <w:szCs w:val="24"/>
+          <w:lang w:val="de-DE"/>
+        </w:rPr>
+        <w:t xml:space="preserve"> </w:t>
+      </w:r>
+      <w:r>
+        <w:rPr>
+          <w:rFonts w:cstheme="minorHAnsi"/>
+          <w:sz w:val="24"/>
+          <w:szCs w:val="21"/>
+          <w:lang w:val="de-DE"/>
+        </w:rPr>
+        <w:t>Aufgabe 2</w:t>
+      </w:r>
+      <w:r>
+        <w:rPr>
+          <w:rFonts w:cstheme="minorHAnsi"/>
+          <w:sz w:val="24"/>
+          <w:szCs w:val="21"/>
+          <w:lang w:val="de-DE"/>
+        </w:rPr>
+        <w:t xml:space="preserve"> </w:t>
+      </w:r>
+      <w:r>
+        <w:rPr>
+          <w:rFonts w:cstheme="minorHAnsi"/>
+          <w:sz w:val="24"/>
+          <w:szCs w:val="21"/>
+          <w:lang w:val="de-DE"/>
+        </w:rPr>
+        <w:t>–</w:t>
+      </w:r>
+      <w:r>
+        <w:rPr>
+          <w:rFonts w:cstheme="minorHAnsi"/>
+          <w:sz w:val="24"/>
+          <w:szCs w:val="21"/>
+          <w:lang w:val="de-DE"/>
+        </w:rPr>
+        <w:t xml:space="preserve"> </w:t>
+      </w:r>
+      <w:r>
+        <w:rPr>
+          <w:rFonts w:cstheme="minorHAnsi"/>
+          <w:sz w:val="24"/>
+          <w:szCs w:val="21"/>
+          <w:lang w:val="de-DE"/>
+        </w:rPr>
+        <w:t>Adapter (Designmuster)</w:t>
+      </w:r>
+    </w:p>
+    <w:p>
+      <w:pPr>
+        <w:spacing w:after="0"/>
+        <w:rPr>
+          <w:i/>
+          <w:color w:val="BFBFBF" w:themeColor="background1" w:themeShade="BF"/>
+          <w:sz w:val="20"/>
+          <w:szCs w:val="20"/>
+          <w:lang w:val="de-DE"/>
+        </w:rPr>
+      </w:pPr>
+      <w:r>
+        <w:rPr>
+          <w:i/>
+          <w:color w:val="BFBFBF" w:themeColor="background1" w:themeShade="BF"/>
+          <w:sz w:val="20"/>
+          <w:szCs w:val="20"/>
+          <w:lang w:val="de-DE"/>
+        </w:rPr>
+        <w:t xml:space="preserve">-&gt; </w:t>
+      </w:r>
+      <w:r>
+        <w:rPr>
+          <w:i/>
+          <w:color w:val="BFBFBF" w:themeColor="background1" w:themeShade="BF"/>
+          <w:sz w:val="20"/>
+          <w:szCs w:val="20"/>
+          <w:lang w:val="de-DE"/>
+        </w:rPr>
+        <w:t xml:space="preserve">Beschreiben Sie, was man unter dem Designmuster Adapter versteht. In welchen Situationen sollte man es </w:t>
+      </w:r>
+    </w:p>
+    <w:p>
+      <w:pPr>
+        <w:spacing w:after="0"/>
+        <w:rPr>
+          <w:i/>
+          <w:color w:val="BFBFBF" w:themeColor="background1" w:themeShade="BF"/>
+          <w:sz w:val="20"/>
+          <w:szCs w:val="20"/>
+          <w:lang w:val="de-DE"/>
+        </w:rPr>
+      </w:pPr>
+      <w:r>
+        <w:rPr>
+          <w:i/>
+          <w:color w:val="BFBFBF" w:themeColor="background1" w:themeShade="BF"/>
+          <w:sz w:val="20"/>
+          <w:szCs w:val="20"/>
+          <w:lang w:val="de-DE"/>
+        </w:rPr>
+        <w:t xml:space="preserve">     anwenden? </w:t>
+      </w:r>
     </w:p>
     <w:p>
       <w:pPr>
@@ -181,129 +317,263 @@
         <w:spacing w:after="0" w:line="240" w:lineRule="auto"/>
         <w:rPr>
           <w:rFonts w:cstheme="minorHAnsi"/>
-          <w:sz w:val="24"/>
-          <w:szCs w:val="21"/>
-          <w:lang w:val="de-DE"/>
-        </w:rPr>
-      </w:pPr>
-      <w:r>
-        <w:rPr>
-          <w:rFonts w:cstheme="minorHAnsi"/>
-          <w:szCs w:val="24"/>
-          <w:shd w:val="clear" w:color="auto" w:fill="DBDBDB" w:themeFill="accent3" w:themeFillTint="66"/>
-          <w:lang w:val="de-DE"/>
-        </w:rPr>
-        <w:t xml:space="preserve">      </w:t>
-      </w:r>
-      <w:r>
-        <w:rPr>
-          <w:rFonts w:cstheme="minorHAnsi"/>
-          <w:sz w:val="24"/>
-          <w:szCs w:val="24"/>
-          <w:lang w:val="de-DE"/>
-        </w:rPr>
-        <w:t xml:space="preserve"> </w:t>
-      </w:r>
-      <w:r>
-        <w:rPr>
-          <w:rFonts w:cstheme="minorHAnsi"/>
-          <w:sz w:val="24"/>
-          <w:szCs w:val="21"/>
-          <w:lang w:val="de-DE"/>
-        </w:rPr>
-        <w:t>Aufgabe 2</w:t>
-      </w:r>
-      <w:r>
-        <w:rPr>
-          <w:rFonts w:cstheme="minorHAnsi"/>
-          <w:sz w:val="24"/>
-          <w:szCs w:val="21"/>
-          <w:lang w:val="de-DE"/>
-        </w:rPr>
-        <w:t xml:space="preserve"> </w:t>
-      </w:r>
-      <w:r>
-        <w:rPr>
-          <w:rFonts w:cstheme="minorHAnsi"/>
-          <w:sz w:val="24"/>
-          <w:szCs w:val="21"/>
-          <w:lang w:val="de-DE"/>
-        </w:rPr>
-        <w:t>–</w:t>
-      </w:r>
-      <w:r>
-        <w:rPr>
-          <w:rFonts w:cstheme="minorHAnsi"/>
-          <w:sz w:val="24"/>
-          <w:szCs w:val="21"/>
-          <w:lang w:val="de-DE"/>
-        </w:rPr>
-        <w:t xml:space="preserve"> </w:t>
-      </w:r>
-      <w:r>
-        <w:rPr>
-          <w:rFonts w:cstheme="minorHAnsi"/>
-          <w:sz w:val="24"/>
-          <w:szCs w:val="21"/>
-          <w:lang w:val="de-DE"/>
-        </w:rPr>
-        <w:t>Adapter (Designmuster)</w:t>
-      </w:r>
-    </w:p>
-    <w:p>
-      <w:pPr>
-        <w:spacing w:after="0"/>
-        <w:rPr>
-          <w:i/>
-          <w:color w:val="18181B" w:themeColor="background1" w:themeShade="BF"/>
-          <w:sz w:val="20"/>
-          <w:szCs w:val="20"/>
-          <w:lang w:val="de-DE"/>
-        </w:rPr>
-      </w:pPr>
-      <w:r>
-        <w:rPr>
-          <w:i/>
-          <w:color w:val="18181B" w:themeColor="background1" w:themeShade="BF"/>
-          <w:sz w:val="20"/>
-          <w:szCs w:val="20"/>
-          <w:lang w:val="de-DE"/>
-        </w:rPr>
-        <w:t xml:space="preserve">-&gt; </w:t>
-      </w:r>
-      <w:r>
-        <w:rPr>
-          <w:i/>
-          <w:color w:val="18181B" w:themeColor="background1" w:themeShade="BF"/>
-          <w:sz w:val="20"/>
-          <w:szCs w:val="20"/>
-          <w:lang w:val="de-DE"/>
-        </w:rPr>
-        <w:t xml:space="preserve">Beschreiben Sie, was man unter dem Designmuster Adapter versteht. In welchen Situationen sollte man es </w:t>
-      </w:r>
-    </w:p>
-    <w:p>
-      <w:pPr>
-        <w:spacing w:after="0"/>
-        <w:rPr>
-          <w:i/>
-          <w:color w:val="18181B" w:themeColor="background1" w:themeShade="BF"/>
-          <w:sz w:val="20"/>
-          <w:szCs w:val="20"/>
-          <w:lang w:val="de-DE"/>
-        </w:rPr>
-      </w:pPr>
-      <w:r>
-        <w:rPr>
-          <w:i/>
-          <w:color w:val="18181B" w:themeColor="background1" w:themeShade="BF"/>
-          <w:sz w:val="20"/>
-          <w:szCs w:val="20"/>
-          <w:lang w:val="de-DE"/>
-        </w:rPr>
-        <w:t xml:space="preserve">     anwenden? </w:t>
-      </w:r>
-    </w:p>
+          <w:lang w:val="de-DE"/>
+        </w:rPr>
+      </w:pPr>
+      <w:r>
+        <w:rPr>
+          <w:rFonts w:cstheme="minorHAnsi"/>
+          <w:noProof/>
+          <w:lang w:val="de-DE" w:eastAsia="de-DE"/>
+        </w:rPr>
+        <w:t>Das Designmuster „Adapter“ hat den Sinn, die Schnittstelle einer Altsystem-Klasse</w:t>
+      </w:r>
+      <w:r>
+        <w:rPr>
+          <w:rFonts w:cstheme="minorHAnsi"/>
+          <w:noProof/>
+          <w:lang w:val="de-DE" w:eastAsia="de-DE"/>
+        </w:rPr>
+        <w:t xml:space="preserve"> (Adaptierte Klasse)</w:t>
+      </w:r>
+      <w:r>
+        <w:rPr>
+          <w:rFonts w:cstheme="minorHAnsi"/>
+          <w:noProof/>
+          <w:lang w:val="de-DE" w:eastAsia="de-DE"/>
+        </w:rPr>
+        <w:t xml:space="preserve"> in eine andere Schnittstelle</w:t>
+      </w:r>
+      <w:r>
+        <w:rPr>
+          <w:rFonts w:cstheme="minorHAnsi"/>
+          <w:noProof/>
+          <w:lang w:val="de-DE" w:eastAsia="de-DE"/>
+        </w:rPr>
+        <w:t xml:space="preserve"> (Adapter)</w:t>
+      </w:r>
+      <w:r>
+        <w:rPr>
+          <w:rFonts w:cstheme="minorHAnsi"/>
+          <w:noProof/>
+          <w:lang w:val="de-DE" w:eastAsia="de-DE"/>
+        </w:rPr>
+        <w:t xml:space="preserve"> umzuwandeln, die wiederum von der neuen, aufrufenden Klasse erwartet wird. Ziel dabei ist, dass sowohl in der aufrufenden Klasse </w:t>
+      </w:r>
+      <w:r>
+        <w:rPr>
+          <w:rFonts w:cstheme="minorHAnsi"/>
+          <w:noProof/>
+          <w:lang w:val="de-DE" w:eastAsia="de-DE"/>
+        </w:rPr>
+        <w:t xml:space="preserve">(Klient) </w:t>
+      </w:r>
+      <w:r>
+        <w:rPr>
+          <w:rFonts w:cstheme="minorHAnsi"/>
+          <w:noProof/>
+          <w:lang w:val="de-DE" w:eastAsia="de-DE"/>
+        </w:rPr>
+        <w:t>als auch in der Altsystem-Klasse so wenig wie möglich Änderungen gemacht werden müssen, sondern dass alle Anpassungen und Umwandlungen in der neuen Adapterklasse stattfinden. Die aufrufende Klasse und die Altsystemklasse arbeiten zusammen, ohne das</w:t>
+      </w:r>
+      <w:r>
+        <w:rPr>
+          <w:rFonts w:cstheme="minorHAnsi"/>
+          <w:noProof/>
+          <w:lang w:val="de-DE" w:eastAsia="de-DE"/>
+        </w:rPr>
+        <w:t>s es</w:t>
+      </w:r>
+      <w:r>
+        <w:rPr>
+          <w:rFonts w:cstheme="minorHAnsi"/>
+          <w:noProof/>
+          <w:lang w:val="de-DE" w:eastAsia="de-DE"/>
+        </w:rPr>
+        <w:t xml:space="preserve"> irgendwelcher Änderungen an ihnen bedarf. Der Adapter arbeitet dabei auch mit den Unterklassen der adaptierten Klasse zusammen und muss für andere </w:t>
+      </w:r>
+      <w:r>
+        <w:rPr>
+          <w:rFonts w:cstheme="minorHAnsi"/>
+          <w:noProof/>
+          <w:lang w:val="de-DE" w:eastAsia="de-DE"/>
+        </w:rPr>
+        <w:t>Ziele</w:t>
+      </w:r>
+      <w:r>
+        <w:rPr>
+          <w:rFonts w:cstheme="minorHAnsi"/>
+          <w:noProof/>
+          <w:lang w:val="de-DE" w:eastAsia="de-DE"/>
+        </w:rPr>
+        <w:t xml:space="preserve"> neugeschrieben werden</w:t>
+      </w:r>
+      <w:r>
+        <w:rPr>
+          <w:rFonts w:cstheme="minorHAnsi"/>
+          <w:noProof/>
+          <w:lang w:val="de-DE" w:eastAsia="de-DE"/>
+        </w:rPr>
+        <w:t>. Unter einem „Ziel“ versteht man hierbei die Schnittstelle, welche der Klient nutzen soll und die vom Adapter realisiert werden.</w:t>
+      </w:r>
+    </w:p>
+    <w:tbl>
+      <w:tblPr>
+        <w:tblStyle w:val="Tabellenraster"/>
+        <w:tblW w:w="0" w:type="auto"/>
+        <w:tblLook w:val="04A0" w:firstRow="1" w:lastRow="0" w:firstColumn="1" w:lastColumn="0" w:noHBand="0" w:noVBand="1"/>
+      </w:tblPr>
+      <w:tblGrid>
+        <w:gridCol w:w="3003"/>
+        <w:gridCol w:w="3055"/>
+        <w:gridCol w:w="3292"/>
+      </w:tblGrid>
+      <w:tr>
+        <w:tc>
+          <w:tcPr>
+            <w:tcW w:w="3053" w:type="dxa"/>
+          </w:tcPr>
+          <w:p>
+            <w:pPr>
+              <w:autoSpaceDE w:val="0"/>
+              <w:autoSpaceDN w:val="0"/>
+              <w:adjustRightInd w:val="0"/>
+              <w:spacing w:after="0" w:line="240" w:lineRule="auto"/>
+              <w:jc w:val="center"/>
+              <w:rPr>
+                <w:rFonts w:cstheme="minorHAnsi"/>
+                <w:lang w:val="de-DE"/>
+              </w:rPr>
+            </w:pPr>
+            <w:r>
+              <w:rPr>
+                <w:rFonts w:cstheme="minorHAnsi"/>
+                <w:lang w:val="de-DE"/>
+              </w:rPr>
+              <w:t>Klient</w:t>
+            </w:r>
+          </w:p>
+        </w:tc>
+        <w:tc>
+          <w:tcPr>
+            <w:tcW w:w="3321" w:type="dxa"/>
+          </w:tcPr>
+          <w:p>
+            <w:pPr>
+              <w:autoSpaceDE w:val="0"/>
+              <w:autoSpaceDN w:val="0"/>
+              <w:adjustRightInd w:val="0"/>
+              <w:spacing w:after="0" w:line="240" w:lineRule="auto"/>
+              <w:jc w:val="center"/>
+              <w:rPr>
+                <w:rFonts w:cstheme="minorHAnsi"/>
+                <w:lang w:val="de-DE"/>
+              </w:rPr>
+            </w:pPr>
+            <w:r>
+              <w:rPr>
+                <w:rFonts w:cstheme="minorHAnsi"/>
+                <w:lang w:val="de-DE"/>
+              </w:rPr>
+              <w:t>Ziel</w:t>
+            </w:r>
+          </w:p>
+        </w:tc>
+        <w:tc>
+          <w:tcPr>
+            <w:tcW w:w="2976" w:type="dxa"/>
+          </w:tcPr>
+          <w:p>
+            <w:pPr>
+              <w:autoSpaceDE w:val="0"/>
+              <w:autoSpaceDN w:val="0"/>
+              <w:adjustRightInd w:val="0"/>
+              <w:spacing w:after="0" w:line="240" w:lineRule="auto"/>
+              <w:jc w:val="center"/>
+              <w:rPr>
+                <w:rFonts w:cstheme="minorHAnsi"/>
+                <w:lang w:val="de-DE"/>
+              </w:rPr>
+            </w:pPr>
+            <w:r>
+              <w:rPr>
+                <w:rFonts w:cstheme="minorHAnsi"/>
+                <w:lang w:val="de-DE"/>
+              </w:rPr>
+              <w:t>Adaptierte Klasse</w:t>
+            </w:r>
+          </w:p>
+        </w:tc>
+      </w:tr>
+      <w:tr>
+        <w:tc>
+          <w:tcPr>
+            <w:tcW w:w="9350" w:type="dxa"/>
+            <w:gridSpan w:val="3"/>
+          </w:tcPr>
+          <w:p>
+            <w:pPr>
+              <w:autoSpaceDE w:val="0"/>
+              <w:autoSpaceDN w:val="0"/>
+              <w:adjustRightInd w:val="0"/>
+              <w:spacing w:after="0" w:line="240" w:lineRule="auto"/>
+              <w:rPr>
+                <w:rFonts w:cstheme="minorHAnsi"/>
+                <w:lang w:val="de-DE"/>
+              </w:rPr>
+            </w:pPr>
+            <w:r>
+              <w:rPr>
+                <w:rFonts w:cstheme="minorHAnsi"/>
+                <w:noProof/>
+                <w:lang w:val="de-DE" w:eastAsia="de-DE"/>
+              </w:rPr>
+              <w:drawing>
+                <wp:inline distT="0" distB="0" distL="0" distR="0" wp14:anchorId="69BD59C7" wp14:editId="202A2793">
+                  <wp:extent cx="5943600" cy="1419225"/>
+                  <wp:effectExtent l="0" t="0" r="0" b="9525"/>
+                  <wp:docPr id="1" name="Grafik 1"/>
+                  <wp:cNvGraphicFramePr>
+                    <a:graphicFrameLocks xmlns:a="http://schemas.openxmlformats.org/drawingml/2006/main" noChangeAspect="1"/>
+                  </wp:cNvGraphicFramePr>
+                  <a:graphic xmlns:a="http://schemas.openxmlformats.org/drawingml/2006/main">
+                    <a:graphicData uri="http://schemas.openxmlformats.org/drawingml/2006/picture">
+                      <pic:pic xmlns:pic="http://schemas.openxmlformats.org/drawingml/2006/picture">
+                        <pic:nvPicPr>
+                          <pic:cNvPr id="1" name="V9Abb1.jpg"/>
+                          <pic:cNvPicPr/>
+                        </pic:nvPicPr>
+                        <pic:blipFill>
+                          <a:blip r:embed="rId7">
+                            <a:extLst>
+                              <a:ext uri="{28A0092B-C50C-407E-A947-70E740481C1C}">
+                                <a14:useLocalDpi xmlns:a14="http://schemas.microsoft.com/office/drawing/2010/main" val="0"/>
+                              </a:ext>
+                            </a:extLst>
+                          </a:blip>
+                          <a:stretch>
+                            <a:fillRect/>
+                          </a:stretch>
+                        </pic:blipFill>
+                        <pic:spPr>
+                          <a:xfrm>
+                            <a:off x="0" y="0"/>
+                            <a:ext cx="5943600" cy="1419225"/>
+                          </a:xfrm>
+                          <a:prstGeom prst="rect">
+                            <a:avLst/>
+                          </a:prstGeom>
+                        </pic:spPr>
+                      </pic:pic>
+                    </a:graphicData>
+                  </a:graphic>
+                </wp:inline>
+              </w:drawing>
+            </w:r>
+          </w:p>
+        </w:tc>
+      </w:tr>
+    </w:tbl>
     <w:p>
       <w:pPr>
         <w:autoSpaceDE w:val="0"/>
@@ -312,8 +582,6 @@
         <w:spacing w:after="0" w:line="240" w:lineRule="auto"/>
         <w:rPr>
           <w:rFonts w:cstheme="minorHAnsi"/>
-          <w:sz w:val="24"/>
-          <w:szCs w:val="21"/>
           <w:lang w:val="de-DE"/>
         </w:rPr>
       </w:pPr>
@@ -329,14 +597,6 @@
           <w:lang w:val="de-DE"/>
         </w:rPr>
       </w:pPr>
-      <w:r>
-        <w:rPr>
-          <w:rFonts w:cstheme="minorHAnsi"/>
-          <w:noProof/>
-          <w:lang w:val="de-DE" w:eastAsia="de-DE"/>
-        </w:rPr>
-        <w:t>…</w:t>
-      </w:r>
     </w:p>
     <w:p>
       <w:pPr>
@@ -349,6 +609,8 @@
           <w:lang w:val="de-DE"/>
         </w:rPr>
       </w:pPr>
+      <w:bookmarkStart w:id="0" w:name="_GoBack"/>
+      <w:bookmarkEnd w:id="0"/>
     </w:p>
     <w:p>
       <w:pPr>
@@ -358,6 +620,238 @@
         <w:spacing w:after="0" w:line="240" w:lineRule="auto"/>
         <w:rPr>
           <w:rFonts w:cstheme="minorHAnsi"/>
+          <w:sz w:val="24"/>
+          <w:szCs w:val="21"/>
+          <w:lang w:val="de-DE"/>
+        </w:rPr>
+      </w:pPr>
+      <w:r>
+        <w:rPr>
+          <w:rFonts w:cstheme="minorHAnsi"/>
+          <w:lang w:val="de-DE"/>
+        </w:rPr>
+        <w:br/>
+      </w:r>
+      <w:r>
+        <w:rPr>
+          <w:rFonts w:cstheme="minorHAnsi"/>
+          <w:szCs w:val="24"/>
+          <w:shd w:val="clear" w:color="auto" w:fill="DBDBDB" w:themeFill="accent3" w:themeFillTint="66"/>
+          <w:lang w:val="de-DE"/>
+        </w:rPr>
+        <w:t xml:space="preserve">      </w:t>
+      </w:r>
+      <w:r>
+        <w:rPr>
+          <w:rFonts w:cstheme="minorHAnsi"/>
+          <w:sz w:val="24"/>
+          <w:szCs w:val="24"/>
+          <w:lang w:val="de-DE"/>
+        </w:rPr>
+        <w:t xml:space="preserve"> </w:t>
+      </w:r>
+      <w:r>
+        <w:rPr>
+          <w:rFonts w:cstheme="minorHAnsi"/>
+          <w:sz w:val="24"/>
+          <w:szCs w:val="21"/>
+          <w:lang w:val="de-DE"/>
+        </w:rPr>
+        <w:t xml:space="preserve">Aufgabe </w:t>
+      </w:r>
+      <w:r>
+        <w:rPr>
+          <w:rFonts w:cstheme="minorHAnsi"/>
+          <w:sz w:val="24"/>
+          <w:szCs w:val="21"/>
+          <w:lang w:val="de-DE"/>
+        </w:rPr>
+        <w:t xml:space="preserve">3 </w:t>
+      </w:r>
+      <w:r>
+        <w:rPr>
+          <w:rFonts w:cstheme="minorHAnsi"/>
+          <w:sz w:val="24"/>
+          <w:szCs w:val="21"/>
+          <w:lang w:val="de-DE"/>
+        </w:rPr>
+        <w:t>–</w:t>
+      </w:r>
+      <w:r>
+        <w:rPr>
+          <w:rFonts w:cstheme="minorHAnsi"/>
+          <w:sz w:val="24"/>
+          <w:szCs w:val="21"/>
+          <w:lang w:val="de-DE"/>
+        </w:rPr>
+        <w:t xml:space="preserve"> </w:t>
+      </w:r>
+      <w:proofErr w:type="spellStart"/>
+      <w:r>
+        <w:rPr>
+          <w:rFonts w:cstheme="minorHAnsi"/>
+          <w:sz w:val="24"/>
+          <w:szCs w:val="21"/>
+          <w:lang w:val="de-DE"/>
+        </w:rPr>
+        <w:t>Stackadapter</w:t>
+      </w:r>
+      <w:proofErr w:type="spellEnd"/>
+    </w:p>
+    <w:p>
+      <w:pPr>
+        <w:pStyle w:val="Default"/>
+        <w:rPr>
+          <w:i/>
+          <w:color w:val="BFBFBF" w:themeColor="background1" w:themeShade="BF"/>
+          <w:sz w:val="20"/>
+          <w:szCs w:val="20"/>
+          <w:lang w:val="de-DE"/>
+        </w:rPr>
+      </w:pPr>
+      <w:r>
+        <w:rPr>
+          <w:rFonts w:cstheme="minorHAnsi"/>
+          <w:i/>
+          <w:color w:val="BFBFBF" w:themeColor="background1" w:themeShade="BF"/>
+          <w:sz w:val="20"/>
+          <w:szCs w:val="20"/>
+          <w:lang w:val="de-DE"/>
+        </w:rPr>
+        <w:t>-&gt;</w:t>
+      </w:r>
+      <w:r>
+        <w:rPr>
+          <w:rFonts w:cstheme="minorHAnsi"/>
+          <w:color w:val="BFBFBF" w:themeColor="background1" w:themeShade="BF"/>
+          <w:sz w:val="20"/>
+          <w:szCs w:val="20"/>
+          <w:lang w:val="de-DE"/>
+        </w:rPr>
+        <w:t xml:space="preserve"> </w:t>
+      </w:r>
+      <w:r>
+        <w:rPr>
+          <w:i/>
+          <w:color w:val="BFBFBF" w:themeColor="background1" w:themeShade="BF"/>
+          <w:sz w:val="20"/>
+          <w:szCs w:val="20"/>
+          <w:lang w:val="de-DE"/>
+        </w:rPr>
+        <w:t xml:space="preserve">Implementieren Sie die Klasse </w:t>
+      </w:r>
+      <w:proofErr w:type="spellStart"/>
+      <w:r>
+        <w:rPr>
+          <w:i/>
+          <w:color w:val="BFBFBF" w:themeColor="background1" w:themeShade="BF"/>
+          <w:sz w:val="20"/>
+          <w:szCs w:val="20"/>
+          <w:lang w:val="de-DE"/>
+        </w:rPr>
+        <w:t>StackAdapter</w:t>
+      </w:r>
+      <w:proofErr w:type="spellEnd"/>
+      <w:r>
+        <w:rPr>
+          <w:i/>
+          <w:color w:val="BFBFBF" w:themeColor="background1" w:themeShade="BF"/>
+          <w:sz w:val="20"/>
+          <w:szCs w:val="20"/>
+          <w:lang w:val="de-DE"/>
+        </w:rPr>
+        <w:t xml:space="preserve"> unter Verwendung der gegebenen Klassen „</w:t>
+      </w:r>
+      <w:proofErr w:type="spellStart"/>
+      <w:r>
+        <w:rPr>
+          <w:i/>
+          <w:color w:val="BFBFBF" w:themeColor="background1" w:themeShade="BF"/>
+          <w:sz w:val="20"/>
+          <w:szCs w:val="20"/>
+          <w:lang w:val="de-DE"/>
+        </w:rPr>
+        <w:t>StringReverse</w:t>
+      </w:r>
+      <w:proofErr w:type="spellEnd"/>
+      <w:r>
+        <w:rPr>
+          <w:i/>
+          <w:color w:val="BFBFBF" w:themeColor="background1" w:themeShade="BF"/>
+          <w:sz w:val="20"/>
+          <w:szCs w:val="20"/>
+          <w:lang w:val="de-DE"/>
+        </w:rPr>
+        <w:t>“, „</w:t>
+      </w:r>
+      <w:proofErr w:type="spellStart"/>
+      <w:r>
+        <w:rPr>
+          <w:i/>
+          <w:color w:val="BFBFBF" w:themeColor="background1" w:themeShade="BF"/>
+          <w:sz w:val="20"/>
+          <w:szCs w:val="20"/>
+          <w:lang w:val="de-DE"/>
+        </w:rPr>
+        <w:t>IStack</w:t>
+      </w:r>
+      <w:proofErr w:type="spellEnd"/>
+      <w:r>
+        <w:rPr>
+          <w:i/>
+          <w:color w:val="BFBFBF" w:themeColor="background1" w:themeShade="BF"/>
+          <w:sz w:val="20"/>
+          <w:szCs w:val="20"/>
+          <w:lang w:val="de-DE"/>
+        </w:rPr>
+        <w:t xml:space="preserve">“ </w:t>
+      </w:r>
+    </w:p>
+    <w:p>
+      <w:pPr>
+        <w:pStyle w:val="Default"/>
+        <w:rPr>
+          <w:color w:val="BFBFBF" w:themeColor="background1" w:themeShade="BF"/>
+          <w:sz w:val="20"/>
+          <w:szCs w:val="20"/>
+          <w:lang w:val="de-DE"/>
+        </w:rPr>
+      </w:pPr>
+      <w:r>
+        <w:rPr>
+          <w:i/>
+          <w:color w:val="BFBFBF" w:themeColor="background1" w:themeShade="BF"/>
+          <w:sz w:val="20"/>
+          <w:szCs w:val="20"/>
+          <w:lang w:val="de-DE"/>
+        </w:rPr>
+        <w:t xml:space="preserve">    Und „Stack“.</w:t>
+      </w:r>
+    </w:p>
+    <w:p>
+      <w:pPr>
+        <w:pStyle w:val="Default"/>
+        <w:rPr>
+          <w:rFonts w:asciiTheme="minorHAnsi" w:hAnsiTheme="minorHAnsi" w:cstheme="minorBidi"/>
+          <w:color w:val="auto"/>
+          <w:sz w:val="22"/>
+          <w:szCs w:val="22"/>
+          <w:lang w:val="de-DE"/>
+        </w:rPr>
+      </w:pPr>
+    </w:p>
+    <w:p>
+      <w:pPr>
+        <w:pStyle w:val="Default"/>
+        <w:rPr>
+          <w:lang w:val="de-DE"/>
+        </w:rPr>
+      </w:pPr>
+    </w:p>
+    <w:p>
+      <w:pPr>
+        <w:pStyle w:val="Default"/>
+        <w:rPr>
           <w:lang w:val="de-DE"/>
         </w:rPr>
       </w:pPr>
@@ -378,13 +872,6 @@
       <w:r>
         <w:rPr>
           <w:rFonts w:cstheme="minorHAnsi"/>
-          <w:lang w:val="de-DE"/>
-        </w:rPr>
-        <w:br/>
-      </w:r>
-      <w:r>
-        <w:rPr>
-          <w:rFonts w:cstheme="minorHAnsi"/>
           <w:szCs w:val="24"/>
           <w:shd w:val="clear" w:color="auto" w:fill="DBDBDB" w:themeFill="accent3" w:themeFillTint="66"/>
           <w:lang w:val="de-DE"/>
@@ -416,7 +903,7 @@
           <w:szCs w:val="21"/>
           <w:lang w:val="de-DE"/>
         </w:rPr>
-        <w:t xml:space="preserve">3 </w:t>
+        <w:t>Z</w:t>
       </w:r>
       <w:r>
         <w:rPr>
@@ -425,6 +912,15 @@
           <w:szCs w:val="21"/>
           <w:lang w:val="de-DE"/>
         </w:rPr>
+        <w:t xml:space="preserve">4 </w:t>
+      </w:r>
+      <w:r>
+        <w:rPr>
+          <w:rFonts w:cstheme="minorHAnsi"/>
+          <w:sz w:val="24"/>
+          <w:szCs w:val="21"/>
+          <w:lang w:val="de-DE"/>
+        </w:rPr>
         <w:t>–</w:t>
       </w:r>
       <w:r>
@@ -436,7 +932,6 @@
         </w:rPr>
         <w:t xml:space="preserve"> </w:t>
       </w:r>
-      <w:proofErr w:type="spellStart"/>
       <w:r>
         <w:rPr>
           <w:rFonts w:cstheme="minorHAnsi"/>
@@ -444,143 +939,133 @@
           <w:szCs w:val="21"/>
           <w:lang w:val="de-DE"/>
         </w:rPr>
-        <w:t>Stackadapter</w:t>
-      </w:r>
-      <w:proofErr w:type="spellEnd"/>
+        <w:t>Strategie (Designmuster)</w:t>
+      </w:r>
     </w:p>
     <w:p>
       <w:pPr>
         <w:pStyle w:val="Default"/>
         <w:rPr>
           <w:i/>
-          <w:color w:val="18181B" w:themeColor="background1" w:themeShade="BF"/>
-          <w:sz w:val="20"/>
-          <w:szCs w:val="20"/>
-          <w:lang w:val="de-DE"/>
-        </w:rPr>
-      </w:pPr>
-      <w:r>
-        <w:rPr>
-          <w:rFonts w:cstheme="minorHAnsi"/>
-          <w:i/>
-          <w:color w:val="18181B" w:themeColor="background1" w:themeShade="BF"/>
-          <w:sz w:val="20"/>
-          <w:szCs w:val="20"/>
-          <w:lang w:val="de-DE"/>
-        </w:rPr>
-        <w:t>-&gt;</w:t>
-      </w:r>
-      <w:r>
-        <w:rPr>
-          <w:rFonts w:cstheme="minorHAnsi"/>
-          <w:color w:val="18181B" w:themeColor="background1" w:themeShade="BF"/>
-          <w:sz w:val="20"/>
-          <w:szCs w:val="20"/>
-          <w:lang w:val="de-DE"/>
-        </w:rPr>
-        <w:t xml:space="preserve"> </w:t>
-      </w:r>
-      <w:r>
-        <w:rPr>
-          <w:i/>
-          <w:color w:val="18181B" w:themeColor="background1" w:themeShade="BF"/>
-          <w:sz w:val="20"/>
-          <w:szCs w:val="20"/>
-          <w:lang w:val="de-DE"/>
-        </w:rPr>
-        <w:t xml:space="preserve">Implementieren Sie die Klasse </w:t>
-      </w:r>
-      <w:proofErr w:type="spellStart"/>
-      <w:r>
-        <w:rPr>
-          <w:i/>
-          <w:color w:val="18181B" w:themeColor="background1" w:themeShade="BF"/>
-          <w:sz w:val="20"/>
-          <w:szCs w:val="20"/>
-          <w:lang w:val="de-DE"/>
-        </w:rPr>
-        <w:t>StackAdapter</w:t>
-      </w:r>
-      <w:proofErr w:type="spellEnd"/>
-      <w:r>
-        <w:rPr>
-          <w:i/>
-          <w:color w:val="18181B" w:themeColor="background1" w:themeShade="BF"/>
-          <w:sz w:val="20"/>
-          <w:szCs w:val="20"/>
-          <w:lang w:val="de-DE"/>
-        </w:rPr>
-        <w:t xml:space="preserve"> unter Verwendung der gegebenen Klassen „</w:t>
-      </w:r>
-      <w:proofErr w:type="spellStart"/>
-      <w:r>
-        <w:rPr>
-          <w:i/>
-          <w:color w:val="18181B" w:themeColor="background1" w:themeShade="BF"/>
-          <w:sz w:val="20"/>
-          <w:szCs w:val="20"/>
-          <w:lang w:val="de-DE"/>
-        </w:rPr>
-        <w:t>StringReverse</w:t>
-      </w:r>
-      <w:proofErr w:type="spellEnd"/>
-      <w:r>
-        <w:rPr>
-          <w:i/>
-          <w:color w:val="18181B" w:themeColor="background1" w:themeShade="BF"/>
-          <w:sz w:val="20"/>
-          <w:szCs w:val="20"/>
-          <w:lang w:val="de-DE"/>
-        </w:rPr>
-        <w:t>“, „</w:t>
-      </w:r>
-      <w:proofErr w:type="spellStart"/>
-      <w:r>
-        <w:rPr>
-          <w:i/>
-          <w:color w:val="18181B" w:themeColor="background1" w:themeShade="BF"/>
-          <w:sz w:val="20"/>
-          <w:szCs w:val="20"/>
-          <w:lang w:val="de-DE"/>
-        </w:rPr>
-        <w:t>IStack</w:t>
-      </w:r>
-      <w:proofErr w:type="spellEnd"/>
-      <w:r>
-        <w:rPr>
-          <w:i/>
-          <w:color w:val="18181B" w:themeColor="background1" w:themeShade="BF"/>
-          <w:sz w:val="20"/>
-          <w:szCs w:val="20"/>
-          <w:lang w:val="de-DE"/>
-        </w:rPr>
-        <w:t xml:space="preserve">“ </w:t>
+          <w:color w:val="A6A6A6" w:themeColor="background1" w:themeShade="A6"/>
+          <w:sz w:val="20"/>
+          <w:szCs w:val="20"/>
+          <w:lang w:val="de-DE"/>
+        </w:rPr>
+      </w:pPr>
+      <w:r>
+        <w:rPr>
+          <w:rFonts w:cstheme="minorHAnsi"/>
+          <w:i/>
+          <w:color w:val="A6A6A6" w:themeColor="background1" w:themeShade="A6"/>
+          <w:sz w:val="20"/>
+          <w:szCs w:val="20"/>
+          <w:lang w:val="de-DE"/>
+        </w:rPr>
+        <w:t xml:space="preserve">-&gt; </w:t>
+      </w:r>
+      <w:r>
+        <w:rPr>
+          <w:i/>
+          <w:color w:val="A6A6A6" w:themeColor="background1" w:themeShade="A6"/>
+          <w:sz w:val="20"/>
+          <w:szCs w:val="20"/>
+          <w:lang w:val="de-DE"/>
+        </w:rPr>
+        <w:t>Erläutern Sie das Designmuster Strategie</w:t>
+      </w:r>
+      <w:r>
+        <w:rPr>
+          <w:i/>
+          <w:color w:val="A6A6A6" w:themeColor="background1" w:themeShade="A6"/>
+          <w:sz w:val="20"/>
+          <w:szCs w:val="20"/>
+          <w:lang w:val="de-DE"/>
+        </w:rPr>
+        <w:t>.</w:t>
+      </w:r>
+      <w:r>
+        <w:rPr>
+          <w:i/>
+          <w:color w:val="A6A6A6" w:themeColor="background1" w:themeShade="A6"/>
+          <w:sz w:val="20"/>
+          <w:szCs w:val="20"/>
+          <w:lang w:val="de-DE"/>
+        </w:rPr>
+        <w:t xml:space="preserve"> Gehen Sie dabei auf die beteiligten Akteure ein. Wann wird dieses </w:t>
       </w:r>
     </w:p>
     <w:p>
       <w:pPr>
         <w:pStyle w:val="Default"/>
         <w:rPr>
-          <w:color w:val="18181B" w:themeColor="background1" w:themeShade="BF"/>
-          <w:sz w:val="20"/>
-          <w:szCs w:val="20"/>
-          <w:lang w:val="de-DE"/>
-        </w:rPr>
-      </w:pPr>
-      <w:r>
-        <w:rPr>
-          <w:i/>
-          <w:color w:val="18181B" w:themeColor="background1" w:themeShade="BF"/>
-          <w:sz w:val="20"/>
-          <w:szCs w:val="20"/>
-          <w:lang w:val="de-DE"/>
-        </w:rPr>
-        <w:t xml:space="preserve">    Und „Stack“.</w:t>
-      </w:r>
+          <w:i/>
+          <w:color w:val="A6A6A6" w:themeColor="background1" w:themeShade="A6"/>
+          <w:sz w:val="20"/>
+          <w:szCs w:val="20"/>
+          <w:lang w:val="de-DE"/>
+        </w:rPr>
+      </w:pPr>
+      <w:r>
+        <w:rPr>
+          <w:i/>
+          <w:color w:val="A6A6A6" w:themeColor="background1" w:themeShade="A6"/>
+          <w:sz w:val="20"/>
+          <w:szCs w:val="20"/>
+          <w:lang w:val="de-DE"/>
+        </w:rPr>
+        <w:t xml:space="preserve">    Muster eingesetzt?</w:t>
+      </w:r>
+    </w:p>
+    <w:p>
+      <w:pPr>
+        <w:autoSpaceDE w:val="0"/>
+        <w:autoSpaceDN w:val="0"/>
+        <w:adjustRightInd w:val="0"/>
+        <w:spacing w:after="0" w:line="240" w:lineRule="auto"/>
+        <w:rPr>
+          <w:rFonts w:cstheme="minorHAnsi"/>
+          <w:lang w:val="de-DE"/>
+        </w:rPr>
+      </w:pPr>
+      <w:r>
+        <w:rPr>
+          <w:color w:val="A6A6A6" w:themeColor="background1" w:themeShade="A6"/>
+          <w:sz w:val="20"/>
+          <w:szCs w:val="20"/>
+          <w:lang w:val="de-DE"/>
+        </w:rPr>
+        <w:lastRenderedPageBreak/>
+        <w:br/>
+      </w:r>
+      <w:r>
+        <w:rPr>
+          <w:rFonts w:cstheme="minorHAnsi"/>
+          <w:lang w:val="de-DE"/>
+        </w:rPr>
+        <w:t>…</w:t>
+      </w:r>
+    </w:p>
+    <w:p>
+      <w:pPr>
+        <w:autoSpaceDE w:val="0"/>
+        <w:autoSpaceDN w:val="0"/>
+        <w:adjustRightInd w:val="0"/>
+        <w:spacing w:after="0" w:line="240" w:lineRule="auto"/>
+        <w:rPr>
+          <w:rFonts w:cstheme="minorHAnsi"/>
+          <w:lang w:val="de-DE"/>
+        </w:rPr>
+      </w:pPr>
     </w:p>
     <w:p>
       <w:pPr>
         <w:pStyle w:val="Default"/>
+        <w:rPr>
+          <w:lang w:val="de-DE"/>
+        </w:rPr>
+      </w:pPr>
+      <w:r>
         <w:rPr>
           <w:rFonts w:asciiTheme="minorHAnsi" w:hAnsiTheme="minorHAnsi" w:cstheme="minorBidi"/>
           <w:color w:val="auto"/>
@@ -588,11 +1073,9 @@
           <w:szCs w:val="22"/>
           <w:lang w:val="de-DE"/>
         </w:rPr>
-      </w:pPr>
-    </w:p>
-    <w:p>
-      <w:pPr>
-        <w:pStyle w:val="Default"/>
+        <w:tab/>
+      </w:r>
+      <w:r>
         <w:rPr>
           <w:rFonts w:asciiTheme="minorHAnsi" w:hAnsiTheme="minorHAnsi" w:cstheme="minorBidi"/>
           <w:color w:val="auto"/>
@@ -600,33 +1083,8 @@
           <w:szCs w:val="22"/>
           <w:lang w:val="de-DE"/>
         </w:rPr>
-      </w:pPr>
-      <w:r>
-        <w:rPr>
-          <w:rFonts w:asciiTheme="minorHAnsi" w:hAnsiTheme="minorHAnsi" w:cstheme="minorBidi"/>
-          <w:color w:val="auto"/>
-          <w:sz w:val="22"/>
-          <w:szCs w:val="22"/>
-          <w:lang w:val="de-DE"/>
-        </w:rPr>
-        <w:t>…</w:t>
-      </w:r>
-    </w:p>
-    <w:p>
-      <w:pPr>
-        <w:pStyle w:val="Default"/>
-        <w:rPr>
-          <w:lang w:val="de-DE"/>
-        </w:rPr>
-      </w:pPr>
-    </w:p>
-    <w:p>
-      <w:pPr>
-        <w:pStyle w:val="Default"/>
-        <w:rPr>
-          <w:lang w:val="de-DE"/>
-        </w:rPr>
-      </w:pPr>
+        <w:tab/>
+      </w:r>
     </w:p>
     <w:p>
       <w:pPr>
@@ -675,43 +1133,7 @@
           <w:szCs w:val="21"/>
           <w:lang w:val="de-DE"/>
         </w:rPr>
-        <w:t>Z</w:t>
-      </w:r>
-      <w:r>
-        <w:rPr>
-          <w:rFonts w:cstheme="minorHAnsi"/>
-          <w:sz w:val="24"/>
-          <w:szCs w:val="21"/>
-          <w:lang w:val="de-DE"/>
-        </w:rPr>
-        <w:t xml:space="preserve">4 </w:t>
-      </w:r>
-      <w:r>
-        <w:rPr>
-          <w:rFonts w:cstheme="minorHAnsi"/>
-          <w:sz w:val="24"/>
-          <w:szCs w:val="21"/>
-          <w:lang w:val="de-DE"/>
-        </w:rPr>
-        <w:t>–</w:t>
-      </w:r>
-      <w:r>
-        <w:rPr>
-          <w:rFonts w:cstheme="minorHAnsi"/>
-          <w:sz w:val="24"/>
-          <w:szCs w:val="21"/>
-          <w:lang w:val="de-DE"/>
-        </w:rPr>
-        <w:t xml:space="preserve"> </w:t>
-      </w:r>
-      <w:r>
-        <w:rPr>
-          <w:rFonts w:cstheme="minorHAnsi"/>
-          <w:sz w:val="24"/>
-          <w:szCs w:val="21"/>
-          <w:lang w:val="de-DE"/>
-        </w:rPr>
-        <w:t>Strategie (Designmuster)</w:t>
+        <w:t>Z5 – Taschenrechner</w:t>
       </w:r>
     </w:p>
     <w:p>
@@ -719,17 +1141,17 @@
         <w:pStyle w:val="Default"/>
         <w:rPr>
           <w:i/>
-          <w:color w:val="141517" w:themeColor="background1" w:themeShade="A6"/>
-          <w:sz w:val="20"/>
-          <w:szCs w:val="20"/>
-          <w:lang w:val="de-DE"/>
-        </w:rPr>
-      </w:pPr>
-      <w:r>
-        <w:rPr>
-          <w:rFonts w:cstheme="minorHAnsi"/>
-          <w:i/>
-          <w:color w:val="141517" w:themeColor="background1" w:themeShade="A6"/>
+          <w:color w:val="A6A6A6" w:themeColor="background1" w:themeShade="A6"/>
+          <w:sz w:val="20"/>
+          <w:szCs w:val="20"/>
+          <w:lang w:val="de-DE"/>
+        </w:rPr>
+      </w:pPr>
+      <w:r>
+        <w:rPr>
+          <w:rFonts w:cstheme="minorHAnsi"/>
+          <w:i/>
+          <w:color w:val="A6A6A6" w:themeColor="background1" w:themeShade="A6"/>
           <w:sz w:val="20"/>
           <w:szCs w:val="20"/>
           <w:lang w:val="de-DE"/>
@@ -739,54 +1161,12 @@
       <w:r>
         <w:rPr>
           <w:i/>
-          <w:color w:val="141517" w:themeColor="background1" w:themeShade="A6"/>
-          <w:sz w:val="20"/>
-          <w:szCs w:val="20"/>
-          <w:lang w:val="de-DE"/>
-        </w:rPr>
-        <w:t>Erläutern Sie das Designmuster Strategie</w:t>
-      </w:r>
-      <w:r>
-        <w:rPr>
-          <w:i/>
-          <w:color w:val="141517" w:themeColor="background1" w:themeShade="A6"/>
-          <w:sz w:val="20"/>
-          <w:szCs w:val="20"/>
-          <w:lang w:val="de-DE"/>
-        </w:rPr>
-        <w:t>.</w:t>
-      </w:r>
-      <w:r>
-        <w:rPr>
-          <w:i/>
-          <w:color w:val="141517" w:themeColor="background1" w:themeShade="A6"/>
-          <w:sz w:val="20"/>
-          <w:szCs w:val="20"/>
-          <w:lang w:val="de-DE"/>
-        </w:rPr>
-        <w:t xml:space="preserve"> Gehen Sie dabei auf die beteiligten Akteure ein. Wann wird dieses </w:t>
-      </w:r>
-    </w:p>
-    <w:p>
-      <w:pPr>
-        <w:pStyle w:val="Default"/>
-        <w:rPr>
-          <w:i/>
-          <w:color w:val="141517" w:themeColor="background1" w:themeShade="A6"/>
-          <w:sz w:val="20"/>
-          <w:szCs w:val="20"/>
-          <w:lang w:val="de-DE"/>
-        </w:rPr>
-      </w:pPr>
-      <w:r>
-        <w:rPr>
-          <w:i/>
-          <w:color w:val="141517" w:themeColor="background1" w:themeShade="A6"/>
-          <w:sz w:val="20"/>
-          <w:szCs w:val="20"/>
-          <w:lang w:val="de-DE"/>
-        </w:rPr>
-        <w:t xml:space="preserve">    Muster eingesetzt?</w:t>
+          <w:color w:val="A6A6A6" w:themeColor="background1" w:themeShade="A6"/>
+          <w:sz w:val="20"/>
+          <w:szCs w:val="20"/>
+          <w:lang w:val="de-DE"/>
+        </w:rPr>
+        <w:t>Grundrechenarten mit dem Muster Strategie angehen…</w:t>
       </w:r>
     </w:p>
     <w:p>
@@ -802,7 +1182,7 @@
       </w:pPr>
       <w:r>
         <w:rPr>
-          <w:color w:val="141517" w:themeColor="background1" w:themeShade="A6"/>
+          <w:color w:val="A6A6A6" w:themeColor="background1" w:themeShade="A6"/>
           <w:sz w:val="20"/>
           <w:szCs w:val="20"/>
           <w:lang w:val="de-DE"/>
@@ -819,195 +1199,15 @@
     </w:p>
     <w:p>
       <w:pPr>
-        <w:autoSpaceDE w:val="0"/>
-        <w:autoSpaceDN w:val="0"/>
-        <w:adjustRightInd w:val="0"/>
-        <w:spacing w:after="0" w:line="240" w:lineRule="auto"/>
-        <w:rPr>
-          <w:rFonts w:cstheme="minorHAnsi"/>
-          <w:lang w:val="de-DE"/>
-        </w:rPr>
-      </w:pPr>
-    </w:p>
-    <w:p>
-      <w:pPr>
         <w:pStyle w:val="Default"/>
         <w:rPr>
           <w:lang w:val="de-DE"/>
         </w:rPr>
       </w:pPr>
-      <w:r>
-        <w:rPr>
-          <w:rFonts w:asciiTheme="minorHAnsi" w:hAnsiTheme="minorHAnsi" w:cstheme="minorBidi"/>
-          <w:color w:val="auto"/>
-          <w:sz w:val="22"/>
-          <w:szCs w:val="22"/>
-          <w:lang w:val="de-DE"/>
-        </w:rPr>
-        <w:tab/>
-      </w:r>
-      <w:r>
-        <w:rPr>
-          <w:rFonts w:asciiTheme="minorHAnsi" w:hAnsiTheme="minorHAnsi" w:cstheme="minorBidi"/>
-          <w:color w:val="auto"/>
-          <w:sz w:val="22"/>
-          <w:szCs w:val="22"/>
-          <w:lang w:val="de-DE"/>
-        </w:rPr>
-        <w:tab/>
-      </w:r>
-    </w:p>
-    <w:p>
-      <w:pPr>
-        <w:autoSpaceDE w:val="0"/>
-        <w:autoSpaceDN w:val="0"/>
-        <w:adjustRightInd w:val="0"/>
-        <w:spacing w:after="0" w:line="240" w:lineRule="auto"/>
-        <w:rPr>
-          <w:rFonts w:cstheme="minorHAnsi"/>
-          <w:sz w:val="24"/>
-          <w:szCs w:val="21"/>
-          <w:lang w:val="de-DE"/>
-        </w:rPr>
-      </w:pPr>
-      <w:r>
-        <w:rPr>
-          <w:rFonts w:cstheme="minorHAnsi"/>
-          <w:szCs w:val="24"/>
-          <w:shd w:val="clear" w:color="auto" w:fill="DBDBDB" w:themeFill="accent3" w:themeFillTint="66"/>
-          <w:lang w:val="de-DE"/>
-        </w:rPr>
-        <w:t xml:space="preserve">      </w:t>
-      </w:r>
-      <w:r>
-        <w:rPr>
-          <w:rFonts w:cstheme="minorHAnsi"/>
-          <w:sz w:val="24"/>
-          <w:szCs w:val="24"/>
-          <w:lang w:val="de-DE"/>
-        </w:rPr>
-        <w:t xml:space="preserve"> </w:t>
-      </w:r>
-      <w:r>
-        <w:rPr>
-          <w:rFonts w:cstheme="minorHAnsi"/>
-          <w:sz w:val="24"/>
-          <w:szCs w:val="21"/>
-          <w:lang w:val="de-DE"/>
-        </w:rPr>
-        <w:t xml:space="preserve">Aufgabe </w:t>
-      </w:r>
-      <w:r>
-        <w:rPr>
-          <w:rFonts w:cstheme="minorHAnsi"/>
-          <w:sz w:val="24"/>
-          <w:szCs w:val="21"/>
-          <w:lang w:val="de-DE"/>
-        </w:rPr>
-        <w:t>Z</w:t>
-      </w:r>
-      <w:r>
-        <w:rPr>
-          <w:rFonts w:cstheme="minorHAnsi"/>
-          <w:sz w:val="24"/>
-          <w:szCs w:val="21"/>
-          <w:lang w:val="de-DE"/>
-        </w:rPr>
-        <w:t>5</w:t>
-      </w:r>
-      <w:r>
-        <w:rPr>
-          <w:rFonts w:cstheme="minorHAnsi"/>
-          <w:sz w:val="24"/>
-          <w:szCs w:val="21"/>
-          <w:lang w:val="de-DE"/>
-        </w:rPr>
-        <w:t xml:space="preserve"> – </w:t>
-      </w:r>
-      <w:r>
-        <w:rPr>
-          <w:rFonts w:cstheme="minorHAnsi"/>
-          <w:sz w:val="24"/>
-          <w:szCs w:val="21"/>
-          <w:lang w:val="de-DE"/>
-        </w:rPr>
-        <w:t>Taschenrechner</w:t>
-      </w:r>
-    </w:p>
-    <w:p>
-      <w:pPr>
-        <w:pStyle w:val="Default"/>
-        <w:rPr>
-          <w:i/>
-          <w:color w:val="141517" w:themeColor="background1" w:themeShade="A6"/>
-          <w:sz w:val="20"/>
-          <w:szCs w:val="20"/>
-          <w:lang w:val="de-DE"/>
-        </w:rPr>
-      </w:pPr>
-      <w:r>
-        <w:rPr>
-          <w:rFonts w:cstheme="minorHAnsi"/>
-          <w:i/>
-          <w:color w:val="141517" w:themeColor="background1" w:themeShade="A6"/>
-          <w:sz w:val="20"/>
-          <w:szCs w:val="20"/>
-          <w:lang w:val="de-DE"/>
-        </w:rPr>
-        <w:t xml:space="preserve">-&gt; </w:t>
-      </w:r>
-      <w:r>
-        <w:rPr>
-          <w:i/>
-          <w:color w:val="141517" w:themeColor="background1" w:themeShade="A6"/>
-          <w:sz w:val="20"/>
-          <w:szCs w:val="20"/>
-          <w:lang w:val="de-DE"/>
-        </w:rPr>
-        <w:t>Grundrechenarten mit dem Muster Strategie angehen…</w:t>
-      </w:r>
-    </w:p>
-    <w:p>
-      <w:pPr>
-        <w:autoSpaceDE w:val="0"/>
-        <w:autoSpaceDN w:val="0"/>
-        <w:adjustRightInd w:val="0"/>
-        <w:spacing w:after="0" w:line="240" w:lineRule="auto"/>
-        <w:rPr>
-          <w:rFonts w:cstheme="minorHAnsi"/>
-          <w:lang w:val="de-DE"/>
-        </w:rPr>
-      </w:pPr>
-      <w:r>
-        <w:rPr>
-          <w:color w:val="141517" w:themeColor="background1" w:themeShade="A6"/>
-          <w:sz w:val="20"/>
-          <w:szCs w:val="20"/>
-          <w:lang w:val="de-DE"/>
-        </w:rPr>
-        <w:br/>
-      </w:r>
-      <w:r>
-        <w:rPr>
-          <w:rFonts w:cstheme="minorHAnsi"/>
-          <w:lang w:val="de-DE"/>
-        </w:rPr>
-        <w:t>…</w:t>
-      </w:r>
-    </w:p>
-    <w:p>
-      <w:pPr>
-        <w:pStyle w:val="Default"/>
-        <w:rPr>
-          <w:lang w:val="de-DE"/>
-        </w:rPr>
-      </w:pPr>
-      <w:bookmarkStart w:id="0" w:name="_GoBack"/>
-      <w:bookmarkEnd w:id="0"/>
     </w:p>
     <w:sectPr>
-      <w:headerReference w:type="default" r:id="rId7"/>
-      <w:footerReference w:type="default" r:id="rId8"/>
+      <w:headerReference w:type="default" r:id="rId8"/>
+      <w:footerReference w:type="default" r:id="rId9"/>
       <w:pgSz w:w="12240" w:h="15840"/>
       <w:pgMar w:top="1440" w:right="1440" w:bottom="720" w:left="1440" w:header="720" w:footer="720" w:gutter="0"/>
       <w:cols w:space="720"/>
@@ -1048,26 +1248,26 @@
     <w:pPr>
       <w:pStyle w:val="Fuzeile"/>
       <w:rPr>
-        <w:color w:val="101012" w:themeColor="background1" w:themeShade="80"/>
+        <w:color w:val="808080" w:themeColor="background1" w:themeShade="80"/>
       </w:rPr>
     </w:pPr>
     <w:r>
       <w:rPr>
-        <w:color w:val="101012" w:themeColor="background1" w:themeShade="80"/>
+        <w:color w:val="808080" w:themeColor="background1" w:themeShade="80"/>
         <w:lang w:val="de-DE"/>
       </w:rPr>
       <w:fldChar w:fldCharType="begin"/>
     </w:r>
     <w:r>
       <w:rPr>
-        <w:color w:val="101012" w:themeColor="background1" w:themeShade="80"/>
+        <w:color w:val="808080" w:themeColor="background1" w:themeShade="80"/>
         <w:lang w:val="de-DE"/>
       </w:rPr>
       <w:instrText xml:space="preserve"> PAGE  \* Arabic  \* MERGEFORMAT </w:instrText>
     </w:r>
     <w:r>
       <w:rPr>
-        <w:color w:val="101012" w:themeColor="background1" w:themeShade="80"/>
+        <w:color w:val="808080" w:themeColor="background1" w:themeShade="80"/>
         <w:lang w:val="de-DE"/>
       </w:rPr>
       <w:fldChar w:fldCharType="separate"/>
@@ -1075,47 +1275,33 @@
     <w:r>
       <w:rPr>
         <w:noProof/>
-        <w:color w:val="101012" w:themeColor="background1" w:themeShade="80"/>
+        <w:color w:val="808080" w:themeColor="background1" w:themeShade="80"/>
         <w:lang w:val="de-DE"/>
       </w:rPr>
-      <w:t>1</w:t>
+      <w:t>2</w:t>
     </w:r>
     <w:r>
       <w:rPr>
-        <w:color w:val="101012" w:themeColor="background1" w:themeShade="80"/>
+        <w:color w:val="808080" w:themeColor="background1" w:themeShade="80"/>
         <w:lang w:val="de-DE"/>
       </w:rPr>
       <w:fldChar w:fldCharType="end"/>
     </w:r>
     <w:r>
       <w:rPr>
-        <w:color w:val="101012" w:themeColor="background1" w:themeShade="80"/>
+        <w:color w:val="808080" w:themeColor="background1" w:themeShade="80"/>
       </w:rPr>
       <w:t>/</w:t>
     </w:r>
-    <w:r>
-      <w:fldChar w:fldCharType="begin"/>
-    </w:r>
-    <w:r>
-      <w:instrText xml:space="preserve"> NUMPAGES  \* Arabic  \* MERGEFORMAT </w:instrText>
-    </w:r>
-    <w:r>
-      <w:fldChar w:fldCharType="separate"/>
-    </w:r>
-    <w:r>
-      <w:rPr>
-        <w:noProof/>
-        <w:color w:val="101012" w:themeColor="background1" w:themeShade="80"/>
-      </w:rPr>
-      <w:t>1</w:t>
-    </w:r>
-    <w:r>
-      <w:rPr>
-        <w:noProof/>
-        <w:color w:val="101012" w:themeColor="background1" w:themeShade="80"/>
-      </w:rPr>
-      <w:fldChar w:fldCharType="end"/>
-    </w:r>
+    <w:fldSimple w:instr=" NUMPAGES  \* Arabic  \* MERGEFORMAT ">
+      <w:r>
+        <w:rPr>
+          <w:noProof/>
+          <w:color w:val="808080" w:themeColor="background1" w:themeShade="80"/>
+        </w:rPr>
+        <w:t>2</w:t>
+      </w:r>
+    </w:fldSimple>
   </w:p>
 </w:ftr>
 </file>
@@ -1151,41 +1337,41 @@
     <w:pPr>
       <w:pStyle w:val="Kopfzeile"/>
       <w:rPr>
-        <w:color w:val="141517" w:themeColor="background1" w:themeShade="A6"/>
+        <w:color w:val="A6A6A6" w:themeColor="background1" w:themeShade="A6"/>
         <w:lang w:val="de-DE"/>
       </w:rPr>
     </w:pPr>
     <w:r>
       <w:rPr>
-        <w:color w:val="141517" w:themeColor="background1" w:themeShade="A6"/>
+        <w:color w:val="A6A6A6" w:themeColor="background1" w:themeShade="A6"/>
         <w:lang w:val="de-DE"/>
       </w:rPr>
       <w:t>Software Engi</w:t>
     </w:r>
     <w:r>
       <w:rPr>
-        <w:color w:val="141517" w:themeColor="background1" w:themeShade="A6"/>
+        <w:color w:val="A6A6A6" w:themeColor="background1" w:themeShade="A6"/>
         <w:lang w:val="de-DE"/>
       </w:rPr>
       <w:t xml:space="preserve">neering – </w:t>
     </w:r>
     <w:r>
       <w:rPr>
-        <w:color w:val="141517" w:themeColor="background1" w:themeShade="A6"/>
+        <w:color w:val="A6A6A6" w:themeColor="background1" w:themeShade="A6"/>
         <w:lang w:val="de-DE"/>
       </w:rPr>
       <w:t xml:space="preserve">V-Aufgaben </w:t>
     </w:r>
     <w:r>
       <w:rPr>
-        <w:color w:val="141517" w:themeColor="background1" w:themeShade="A6"/>
+        <w:color w:val="A6A6A6" w:themeColor="background1" w:themeShade="A6"/>
         <w:lang w:val="de-DE"/>
       </w:rPr>
       <w:t>9</w:t>
     </w:r>
     <w:r>
       <w:rPr>
-        <w:color w:val="141517" w:themeColor="background1" w:themeShade="A6"/>
+        <w:color w:val="A6A6A6" w:themeColor="background1" w:themeShade="A6"/>
         <w:lang w:val="de-DE"/>
       </w:rPr>
       <w:t xml:space="preserve">  - Gruppe A4</w:t>
@@ -1200,7 +1386,7 @@
     </w:pPr>
     <w:r>
       <w:rPr>
-        <w:color w:val="141517" w:themeColor="background1" w:themeShade="A6"/>
+        <w:color w:val="A6A6A6" w:themeColor="background1" w:themeShade="A6"/>
         <w:lang w:val="de-DE"/>
       </w:rPr>
       <w:t>Jeff Wagner : 544167</w:t>
@@ -2309,10 +2495,10 @@
   <a:themeElements>
     <a:clrScheme name="Office">
       <a:dk1>
-        <a:sysClr val="windowText" lastClr="989EA3"/>
+        <a:sysClr val="windowText" lastClr="000000"/>
       </a:dk1>
       <a:lt1>
-        <a:sysClr val="window" lastClr="202125"/>
+        <a:sysClr val="window" lastClr="FFFFFF"/>
       </a:lt1>
       <a:dk2>
         <a:srgbClr val="44546A"/>

</xml_diff>

<commit_message>
changes to Jeff-V9 Aufgabe 3
</commit_message>
<xml_diff>
--- a/Jeff-V9.docx
+++ b/Jeff-V9.docx
@@ -163,6 +163,26 @@
           <w:lang w:val="de-DE"/>
         </w:rPr>
       </w:pPr>
+    </w:p>
+    <w:p>
+      <w:pPr>
+        <w:spacing w:after="160" w:line="259" w:lineRule="auto"/>
+        <w:rPr>
+          <w:rFonts w:ascii="Calibri,Italic" w:hAnsi="Calibri,Italic" w:cs="Calibri,Italic"/>
+          <w:i/>
+          <w:iCs/>
+          <w:lang w:val="de-DE"/>
+        </w:rPr>
+      </w:pPr>
+      <w:r>
+        <w:rPr>
+          <w:rFonts w:ascii="Calibri,Italic" w:hAnsi="Calibri,Italic" w:cs="Calibri,Italic"/>
+          <w:i/>
+          <w:iCs/>
+          <w:lang w:val="de-DE"/>
+        </w:rPr>
+        <w:br w:type="page"/>
+      </w:r>
     </w:p>
     <w:p>
       <w:pPr>
@@ -609,8 +629,22 @@
           <w:lang w:val="de-DE"/>
         </w:rPr>
       </w:pPr>
-      <w:bookmarkStart w:id="0" w:name="_GoBack"/>
-      <w:bookmarkEnd w:id="0"/>
+    </w:p>
+    <w:p>
+      <w:pPr>
+        <w:spacing w:after="160" w:line="259" w:lineRule="auto"/>
+        <w:rPr>
+          <w:rFonts w:cstheme="minorHAnsi"/>
+          <w:lang w:val="de-DE"/>
+        </w:rPr>
+      </w:pPr>
+      <w:r>
+        <w:rPr>
+          <w:rFonts w:cstheme="minorHAnsi"/>
+          <w:lang w:val="de-DE"/>
+        </w:rPr>
+        <w:br w:type="page"/>
+      </w:r>
     </w:p>
     <w:p>
       <w:pPr>
@@ -630,6 +664,7 @@
           <w:rFonts w:cstheme="minorHAnsi"/>
           <w:lang w:val="de-DE"/>
         </w:rPr>
+        <w:lastRenderedPageBreak/>
         <w:br/>
       </w:r>
       <w:r>
@@ -811,6 +846,7 @@
       <w:pPr>
         <w:pStyle w:val="Default"/>
         <w:rPr>
+          <w:i/>
           <w:color w:val="BFBFBF" w:themeColor="background1" w:themeShade="BF"/>
           <w:sz w:val="20"/>
           <w:szCs w:val="20"/>
@@ -825,7 +861,103 @@
           <w:szCs w:val="20"/>
           <w:lang w:val="de-DE"/>
         </w:rPr>
-        <w:t xml:space="preserve">    Und „Stack“.</w:t>
+        <w:t xml:space="preserve">    Und „Stack“</w:t>
+      </w:r>
+    </w:p>
+    <w:p>
+      <w:pPr>
+        <w:pStyle w:val="Default"/>
+        <w:rPr>
+          <w:i/>
+          <w:color w:val="BFBFBF" w:themeColor="background1" w:themeShade="BF"/>
+          <w:sz w:val="20"/>
+          <w:szCs w:val="20"/>
+          <w:lang w:val="de-DE"/>
+        </w:rPr>
+      </w:pPr>
+    </w:p>
+    <w:p>
+      <w:pPr>
+        <w:pStyle w:val="Default"/>
+        <w:rPr>
+          <w:i/>
+          <w:color w:val="BFBFBF" w:themeColor="background1" w:themeShade="BF"/>
+          <w:sz w:val="20"/>
+          <w:szCs w:val="20"/>
+          <w:lang w:val="de-DE"/>
+        </w:rPr>
+      </w:pPr>
+    </w:p>
+    <w:p>
+      <w:pPr>
+        <w:pStyle w:val="Default"/>
+        <w:rPr>
+          <w:color w:val="BFBFBF" w:themeColor="background1" w:themeShade="BF"/>
+          <w:sz w:val="20"/>
+          <w:szCs w:val="20"/>
+          <w:lang w:val="de-DE"/>
+        </w:rPr>
+      </w:pPr>
+      <w:r>
+        <w:rPr>
+          <w:i/>
+          <w:noProof/>
+          <w:color w:val="BFBFBF" w:themeColor="background1" w:themeShade="BF"/>
+          <w:sz w:val="20"/>
+          <w:szCs w:val="20"/>
+          <w:lang w:val="de-DE" w:eastAsia="de-DE"/>
+        </w:rPr>
+        <w:drawing>
+          <wp:inline distT="0" distB="0" distL="0" distR="0">
+            <wp:extent cx="5943600" cy="3988435"/>
+            <wp:effectExtent l="0" t="0" r="0" b="0"/>
+            <wp:docPr id="2" name="Grafik 2"/>
+            <wp:cNvGraphicFramePr>
+              <a:graphicFrameLocks xmlns:a="http://schemas.openxmlformats.org/drawingml/2006/main" noChangeAspect="1"/>
+            </wp:cNvGraphicFramePr>
+            <a:graphic xmlns:a="http://schemas.openxmlformats.org/drawingml/2006/main">
+              <a:graphicData uri="http://schemas.openxmlformats.org/drawingml/2006/picture">
+                <pic:pic xmlns:pic="http://schemas.openxmlformats.org/drawingml/2006/picture">
+                  <pic:nvPicPr>
+                    <pic:cNvPr id="2" name="StackAdapter.jpg"/>
+                    <pic:cNvPicPr/>
+                  </pic:nvPicPr>
+                  <pic:blipFill>
+                    <a:blip r:embed="rId8">
+                      <a:extLst>
+                        <a:ext uri="{28A0092B-C50C-407E-A947-70E740481C1C}">
+                          <a14:useLocalDpi xmlns:a14="http://schemas.microsoft.com/office/drawing/2010/main" val="0"/>
+                        </a:ext>
+                      </a:extLst>
+                    </a:blip>
+                    <a:stretch>
+                      <a:fillRect/>
+                    </a:stretch>
+                  </pic:blipFill>
+                  <pic:spPr>
+                    <a:xfrm>
+                      <a:off x="0" y="0"/>
+                      <a:ext cx="5943600" cy="3988435"/>
+                    </a:xfrm>
+                    <a:prstGeom prst="rect">
+                      <a:avLst/>
+                    </a:prstGeom>
+                  </pic:spPr>
+                </pic:pic>
+              </a:graphicData>
+            </a:graphic>
+          </wp:inline>
+        </w:drawing>
+      </w:r>
+      <w:r>
+        <w:rPr>
+          <w:i/>
+          <w:color w:val="BFBFBF" w:themeColor="background1" w:themeShade="BF"/>
+          <w:sz w:val="20"/>
+          <w:szCs w:val="20"/>
+          <w:lang w:val="de-DE"/>
+        </w:rPr>
+        <w:t>.</w:t>
       </w:r>
     </w:p>
     <w:p>
@@ -842,6 +974,24 @@
     </w:p>
     <w:p>
       <w:pPr>
+        <w:spacing w:after="160" w:line="259" w:lineRule="auto"/>
+        <w:rPr>
+          <w:rFonts w:ascii="Calibri" w:hAnsi="Calibri" w:cs="Calibri"/>
+          <w:color w:val="000000"/>
+          <w:sz w:val="24"/>
+          <w:szCs w:val="24"/>
+          <w:lang w:val="de-DE"/>
+        </w:rPr>
+      </w:pPr>
+      <w:r>
+        <w:rPr>
+          <w:lang w:val="de-DE"/>
+        </w:rPr>
+        <w:br w:type="page"/>
+      </w:r>
+    </w:p>
+    <w:p>
+      <w:pPr>
         <w:pStyle w:val="Default"/>
         <w:rPr>
           <w:lang w:val="de-DE"/>
@@ -1019,6 +1169,28 @@
     </w:p>
     <w:p>
       <w:pPr>
+        <w:spacing w:after="160" w:line="259" w:lineRule="auto"/>
+        <w:rPr>
+          <w:color w:val="A6A6A6" w:themeColor="background1" w:themeShade="A6"/>
+          <w:sz w:val="20"/>
+          <w:szCs w:val="20"/>
+          <w:lang w:val="de-DE"/>
+        </w:rPr>
+      </w:pPr>
+      <w:bookmarkStart w:id="0" w:name="_GoBack"/>
+      <w:bookmarkEnd w:id="0"/>
+      <w:r>
+        <w:rPr>
+          <w:color w:val="A6A6A6" w:themeColor="background1" w:themeShade="A6"/>
+          <w:sz w:val="20"/>
+          <w:szCs w:val="20"/>
+          <w:lang w:val="de-DE"/>
+        </w:rPr>
+        <w:br w:type="page"/>
+      </w:r>
+    </w:p>
+    <w:p>
+      <w:pPr>
         <w:autoSpaceDE w:val="0"/>
         <w:autoSpaceDN w:val="0"/>
         <w:adjustRightInd w:val="0"/>
@@ -1206,8 +1378,8 @@
       </w:pPr>
     </w:p>
     <w:sectPr>
-      <w:headerReference w:type="default" r:id="rId8"/>
-      <w:footerReference w:type="default" r:id="rId9"/>
+      <w:headerReference w:type="default" r:id="rId9"/>
+      <w:footerReference w:type="default" r:id="rId10"/>
       <w:pgSz w:w="12240" w:h="15840"/>
       <w:pgMar w:top="1440" w:right="1440" w:bottom="720" w:left="1440" w:header="720" w:footer="720" w:gutter="0"/>
       <w:cols w:space="720"/>
@@ -1278,7 +1450,7 @@
         <w:color w:val="808080" w:themeColor="background1" w:themeShade="80"/>
         <w:lang w:val="de-DE"/>
       </w:rPr>
-      <w:t>2</w:t>
+      <w:t>4</w:t>
     </w:r>
     <w:r>
       <w:rPr>
@@ -1299,7 +1471,7 @@
           <w:noProof/>
           <w:color w:val="808080" w:themeColor="background1" w:themeShade="80"/>
         </w:rPr>
-        <w:t>2</w:t>
+        <w:t>5</w:t>
       </w:r>
     </w:fldSimple>
   </w:p>

</xml_diff>

<commit_message>
changes to Jeff-V9 Aufgabe 4
</commit_message>
<xml_diff>
--- a/Jeff-V9.docx
+++ b/Jeff-V9.docx
@@ -1149,7 +1149,6 @@
       <w:pPr>
         <w:pStyle w:val="Default"/>
         <w:rPr>
-          <w:i/>
           <w:color w:val="A6A6A6" w:themeColor="background1" w:themeShade="A6"/>
           <w:sz w:val="20"/>
           <w:szCs w:val="20"/>
@@ -1166,27 +1165,163 @@
         </w:rPr>
         <w:t xml:space="preserve">    Muster eingesetzt?</w:t>
       </w:r>
+      <w:r>
+        <w:rPr>
+          <w:color w:val="A6A6A6" w:themeColor="background1" w:themeShade="A6"/>
+          <w:sz w:val="20"/>
+          <w:szCs w:val="20"/>
+          <w:lang w:val="de-DE"/>
+        </w:rPr>
+        <w:t xml:space="preserve"> </w:t>
+      </w:r>
+    </w:p>
+    <w:p>
+      <w:pPr>
+        <w:pStyle w:val="Default"/>
+        <w:rPr>
+          <w:rFonts w:cstheme="minorHAnsi"/>
+          <w:lang w:val="de-DE"/>
+        </w:rPr>
+      </w:pPr>
     </w:p>
     <w:p>
       <w:pPr>
         <w:spacing w:after="160" w:line="259" w:lineRule="auto"/>
         <w:rPr>
-          <w:color w:val="A6A6A6" w:themeColor="background1" w:themeShade="A6"/>
-          <w:sz w:val="20"/>
-          <w:szCs w:val="20"/>
-          <w:lang w:val="de-DE"/>
-        </w:rPr>
-      </w:pPr>
+          <w:rFonts w:ascii="Calibri" w:hAnsi="Calibri" w:cstheme="minorHAnsi"/>
+          <w:color w:val="000000"/>
+          <w:sz w:val="24"/>
+          <w:szCs w:val="24"/>
+          <w:lang w:val="de-DE"/>
+        </w:rPr>
+      </w:pPr>
+      <w:r>
+        <w:rPr>
+          <w:rFonts w:ascii="Calibri" w:hAnsi="Calibri" w:cstheme="minorHAnsi"/>
+          <w:color w:val="000000"/>
+          <w:sz w:val="24"/>
+          <w:szCs w:val="24"/>
+          <w:lang w:val="de-DE"/>
+        </w:rPr>
+        <w:t>Ein Strategie</w:t>
+      </w:r>
       <w:bookmarkStart w:id="0" w:name="_GoBack"/>
       <w:bookmarkEnd w:id="0"/>
       <w:r>
         <w:rPr>
-          <w:color w:val="A6A6A6" w:themeColor="background1" w:themeShade="A6"/>
-          <w:sz w:val="20"/>
-          <w:szCs w:val="20"/>
-          <w:lang w:val="de-DE"/>
-        </w:rPr>
-        <w:br w:type="page"/>
+          <w:rFonts w:ascii="Calibri" w:hAnsi="Calibri" w:cstheme="minorHAnsi"/>
+          <w:color w:val="000000"/>
+          <w:sz w:val="24"/>
+          <w:szCs w:val="24"/>
+          <w:lang w:val="de-DE"/>
+        </w:rPr>
+        <w:t xml:space="preserve">muster nutzt man um eine Nutzerklasse (Klient) von </w:t>
+      </w:r>
+      <w:r>
+        <w:rPr>
+          <w:rFonts w:ascii="Calibri" w:hAnsi="Calibri" w:cstheme="minorHAnsi"/>
+          <w:color w:val="000000"/>
+          <w:sz w:val="24"/>
+          <w:szCs w:val="24"/>
+          <w:lang w:val="de-DE"/>
+        </w:rPr>
+        <w:t xml:space="preserve">zur Laufzeit </w:t>
+      </w:r>
+      <w:r>
+        <w:rPr>
+          <w:rFonts w:ascii="Calibri" w:hAnsi="Calibri" w:cstheme="minorHAnsi"/>
+          <w:color w:val="000000"/>
+          <w:sz w:val="24"/>
+          <w:szCs w:val="24"/>
+          <w:lang w:val="de-DE"/>
+        </w:rPr>
+        <w:t>austauschbaren Algorithmen abzukoppeln. Der Klient greift dabei a</w:t>
+      </w:r>
+      <w:r>
+        <w:rPr>
+          <w:rFonts w:ascii="Calibri" w:hAnsi="Calibri" w:cstheme="minorHAnsi"/>
+          <w:color w:val="000000"/>
+          <w:sz w:val="24"/>
+          <w:szCs w:val="24"/>
+          <w:lang w:val="de-DE"/>
+        </w:rPr>
+        <w:t xml:space="preserve">uf einen sogenannten Kontext zu, der die vom Klient gewünschten Operationen durchführt, ohne dass der Klient selbst bemerkt, auf welche Weise dies geschieht. Der Kontext greift dabei auf ein Regelwerk zurück, um zur Laufzeit zu entscheiden, welche Strategie er nutzen möchte, um eine Anfrage des Klienten zu erfüllen. Die konkrete Strategie ist ein Objekt einer von einer Basisklasse „Strategie“ abgeleiteten Klasse, sodass der Kontext lediglich die von der Basisklasse bereitgestellte </w:t>
+      </w:r>
+      <w:proofErr w:type="spellStart"/>
+      <w:r>
+        <w:rPr>
+          <w:rFonts w:ascii="Calibri" w:hAnsi="Calibri" w:cstheme="minorHAnsi"/>
+          <w:color w:val="000000"/>
+          <w:sz w:val="24"/>
+          <w:szCs w:val="24"/>
+          <w:lang w:val="de-DE"/>
+        </w:rPr>
+        <w:t>Algorithmusschnittstelle</w:t>
+      </w:r>
+      <w:proofErr w:type="spellEnd"/>
+      <w:r>
+        <w:rPr>
+          <w:rFonts w:ascii="Calibri" w:hAnsi="Calibri" w:cstheme="minorHAnsi"/>
+          <w:color w:val="000000"/>
+          <w:sz w:val="24"/>
+          <w:szCs w:val="24"/>
+          <w:lang w:val="de-DE"/>
+        </w:rPr>
+        <w:t xml:space="preserve"> nutzen und keine etwaigen Besonderheiten der konkreten Strategie bedenken muss. </w:t>
+      </w:r>
+    </w:p>
+    <w:p>
+      <w:pPr>
+        <w:spacing w:after="160" w:line="259" w:lineRule="auto"/>
+        <w:rPr>
+          <w:rFonts w:ascii="Calibri" w:hAnsi="Calibri" w:cstheme="minorHAnsi"/>
+          <w:color w:val="000000"/>
+          <w:sz w:val="24"/>
+          <w:szCs w:val="24"/>
+          <w:lang w:val="de-DE"/>
+        </w:rPr>
+      </w:pPr>
+      <w:r>
+        <w:rPr>
+          <w:rFonts w:ascii="Calibri" w:hAnsi="Calibri" w:cstheme="minorHAnsi"/>
+          <w:color w:val="000000"/>
+          <w:sz w:val="24"/>
+          <w:szCs w:val="24"/>
+          <w:lang w:val="de-DE"/>
+        </w:rPr>
+        <w:t xml:space="preserve">Eine Einsatzmöglichkeit bietet sich zum Beispiel in einem Kartenspiel, in welchem eine Künstliche Intelligenz „am Zuge“ ist und anhand eines Regelwerks </w:t>
+      </w:r>
+      <w:r>
+        <w:rPr>
+          <w:rFonts w:ascii="Calibri" w:hAnsi="Calibri" w:cstheme="minorHAnsi"/>
+          <w:color w:val="000000"/>
+          <w:sz w:val="24"/>
+          <w:szCs w:val="24"/>
+          <w:lang w:val="de-DE"/>
+        </w:rPr>
+        <w:t xml:space="preserve">entsprechend entscheidet, wie ihr Zug vollzogen werden soll, die eingehenden Daten wären zum Beispiel die oben liegende (n) Karte(n) und das eigene Blatt, konkrete Strategien wären vielleicht „Bedienen“ oder andere regelkonforme </w:t>
+      </w:r>
+      <w:proofErr w:type="spellStart"/>
+      <w:r>
+        <w:rPr>
+          <w:rFonts w:ascii="Calibri" w:hAnsi="Calibri" w:cstheme="minorHAnsi"/>
+          <w:color w:val="000000"/>
+          <w:sz w:val="24"/>
+          <w:szCs w:val="24"/>
+          <w:lang w:val="de-DE"/>
+        </w:rPr>
+        <w:t>Zugarten</w:t>
+      </w:r>
+      <w:proofErr w:type="spellEnd"/>
+      <w:r>
+        <w:rPr>
+          <w:rFonts w:ascii="Calibri" w:hAnsi="Calibri" w:cstheme="minorHAnsi"/>
+          <w:color w:val="000000"/>
+          <w:sz w:val="24"/>
+          <w:szCs w:val="24"/>
+          <w:lang w:val="de-DE"/>
+        </w:rPr>
+        <w:t>.</w:t>
       </w:r>
     </w:p>
     <w:p>
@@ -1200,23 +1335,6 @@
           <w:lang w:val="de-DE"/>
         </w:rPr>
       </w:pPr>
-      <w:r>
-        <w:rPr>
-          <w:color w:val="A6A6A6" w:themeColor="background1" w:themeShade="A6"/>
-          <w:sz w:val="20"/>
-          <w:szCs w:val="20"/>
-          <w:lang w:val="de-DE"/>
-        </w:rPr>
-        <w:lastRenderedPageBreak/>
-        <w:br/>
-      </w:r>
-      <w:r>
-        <w:rPr>
-          <w:rFonts w:cstheme="minorHAnsi"/>
-          <w:lang w:val="de-DE"/>
-        </w:rPr>
-        <w:t>…</w:t>
-      </w:r>
     </w:p>
     <w:p>
       <w:pPr>
@@ -1471,7 +1589,7 @@
           <w:noProof/>
           <w:color w:val="808080" w:themeColor="background1" w:themeShade="80"/>
         </w:rPr>
-        <w:t>5</w:t>
+        <w:t>4</w:t>
       </w:r>
     </w:fldSimple>
   </w:p>

</xml_diff>

<commit_message>
changes to Jeff-V9 Aufgabe Z1
</commit_message>
<xml_diff>
--- a/Jeff-V9.docx
+++ b/Jeff-V9.docx
@@ -1203,10 +1203,8 @@
           <w:szCs w:val="24"/>
           <w:lang w:val="de-DE"/>
         </w:rPr>
-        <w:t>Ein Strategie</w:t>
-      </w:r>
-      <w:bookmarkStart w:id="0" w:name="_GoBack"/>
-      <w:bookmarkEnd w:id="0"/>
+        <w:t xml:space="preserve">Ein Strategiemuster nutzt man um eine Nutzerklasse (Klient) von </w:t>
+      </w:r>
       <w:r>
         <w:rPr>
           <w:rFonts w:ascii="Calibri" w:hAnsi="Calibri" w:cstheme="minorHAnsi"/>
@@ -1215,7 +1213,7 @@
           <w:szCs w:val="24"/>
           <w:lang w:val="de-DE"/>
         </w:rPr>
-        <w:t xml:space="preserve">muster nutzt man um eine Nutzerklasse (Klient) von </w:t>
+        <w:t xml:space="preserve">zur Laufzeit </w:t>
       </w:r>
       <w:r>
         <w:rPr>
@@ -1225,7 +1223,7 @@
           <w:szCs w:val="24"/>
           <w:lang w:val="de-DE"/>
         </w:rPr>
-        <w:t xml:space="preserve">zur Laufzeit </w:t>
+        <w:t>austauschbaren Algorithmen abzukoppeln. Der Klient greift dabei a</w:t>
       </w:r>
       <w:r>
         <w:rPr>
@@ -1235,8 +1233,9 @@
           <w:szCs w:val="24"/>
           <w:lang w:val="de-DE"/>
         </w:rPr>
-        <w:t>austauschbaren Algorithmen abzukoppeln. Der Klient greift dabei a</w:t>
-      </w:r>
+        <w:t xml:space="preserve">uf einen sogenannten Kontext zu, der die vom Klient gewünschten Operationen durchführt, ohne dass der Klient selbst bemerkt, auf welche Weise dies geschieht. Der Kontext greift dabei auf ein Regelwerk zurück, um zur Laufzeit zu entscheiden, welche Strategie er nutzen möchte, um eine Anfrage des Klienten zu erfüllen. Die konkrete Strategie ist ein Objekt einer von einer Basisklasse „Strategie“ abgeleiteten Klasse, sodass der Kontext lediglich die von der Basisklasse bereitgestellte </w:t>
+      </w:r>
+      <w:proofErr w:type="spellStart"/>
       <w:r>
         <w:rPr>
           <w:rFonts w:ascii="Calibri" w:hAnsi="Calibri" w:cstheme="minorHAnsi"/>
@@ -1245,9 +1244,9 @@
           <w:szCs w:val="24"/>
           <w:lang w:val="de-DE"/>
         </w:rPr>
-        <w:t xml:space="preserve">uf einen sogenannten Kontext zu, der die vom Klient gewünschten Operationen durchführt, ohne dass der Klient selbst bemerkt, auf welche Weise dies geschieht. Der Kontext greift dabei auf ein Regelwerk zurück, um zur Laufzeit zu entscheiden, welche Strategie er nutzen möchte, um eine Anfrage des Klienten zu erfüllen. Die konkrete Strategie ist ein Objekt einer von einer Basisklasse „Strategie“ abgeleiteten Klasse, sodass der Kontext lediglich die von der Basisklasse bereitgestellte </w:t>
-      </w:r>
-      <w:proofErr w:type="spellStart"/>
+        <w:t>Algorithmusschnittstelle</w:t>
+      </w:r>
+      <w:proofErr w:type="spellEnd"/>
       <w:r>
         <w:rPr>
           <w:rFonts w:ascii="Calibri" w:hAnsi="Calibri" w:cstheme="minorHAnsi"/>
@@ -1256,10 +1255,12 @@
           <w:szCs w:val="24"/>
           <w:lang w:val="de-DE"/>
         </w:rPr>
-        <w:t>Algorithmusschnittstelle</w:t>
-      </w:r>
-      <w:proofErr w:type="spellEnd"/>
-      <w:r>
+        <w:t xml:space="preserve"> nutzen und keine etwaigen Besonderheiten der konkreten Strategie bedenken muss. </w:t>
+      </w:r>
+    </w:p>
+    <w:p>
+      <w:pPr>
+        <w:spacing w:after="160" w:line="259" w:lineRule="auto"/>
         <w:rPr>
           <w:rFonts w:ascii="Calibri" w:hAnsi="Calibri" w:cstheme="minorHAnsi"/>
           <w:color w:val="000000"/>
@@ -1267,12 +1268,8 @@
           <w:szCs w:val="24"/>
           <w:lang w:val="de-DE"/>
         </w:rPr>
-        <w:t xml:space="preserve"> nutzen und keine etwaigen Besonderheiten der konkreten Strategie bedenken muss. </w:t>
-      </w:r>
-    </w:p>
-    <w:p>
-      <w:pPr>
-        <w:spacing w:after="160" w:line="259" w:lineRule="auto"/>
+      </w:pPr>
+      <w:r>
         <w:rPr>
           <w:rFonts w:ascii="Calibri" w:hAnsi="Calibri" w:cstheme="minorHAnsi"/>
           <w:color w:val="000000"/>
@@ -1280,7 +1277,8 @@
           <w:szCs w:val="24"/>
           <w:lang w:val="de-DE"/>
         </w:rPr>
-      </w:pPr>
+        <w:t xml:space="preserve">Eine Einsatzmöglichkeit bietet sich zum Beispiel in einem Kartenspiel, in welchem eine Künstliche Intelligenz „am Zuge“ ist und anhand eines Regelwerks </w:t>
+      </w:r>
       <w:r>
         <w:rPr>
           <w:rFonts w:ascii="Calibri" w:hAnsi="Calibri" w:cstheme="minorHAnsi"/>
@@ -1289,8 +1287,9 @@
           <w:szCs w:val="24"/>
           <w:lang w:val="de-DE"/>
         </w:rPr>
-        <w:t xml:space="preserve">Eine Einsatzmöglichkeit bietet sich zum Beispiel in einem Kartenspiel, in welchem eine Künstliche Intelligenz „am Zuge“ ist und anhand eines Regelwerks </w:t>
-      </w:r>
+        <w:t xml:space="preserve">entsprechend entscheidet, wie ihr Zug vollzogen werden soll, die eingehenden Daten wären zum Beispiel die oben liegende (n) Karte(n) und das eigene Blatt, konkrete Strategien wären vielleicht „Bedienen“ oder andere regelkonforme </w:t>
+      </w:r>
+      <w:proofErr w:type="spellStart"/>
       <w:r>
         <w:rPr>
           <w:rFonts w:ascii="Calibri" w:hAnsi="Calibri" w:cstheme="minorHAnsi"/>
@@ -1299,9 +1298,9 @@
           <w:szCs w:val="24"/>
           <w:lang w:val="de-DE"/>
         </w:rPr>
-        <w:t xml:space="preserve">entsprechend entscheidet, wie ihr Zug vollzogen werden soll, die eingehenden Daten wären zum Beispiel die oben liegende (n) Karte(n) und das eigene Blatt, konkrete Strategien wären vielleicht „Bedienen“ oder andere regelkonforme </w:t>
-      </w:r>
-      <w:proofErr w:type="spellStart"/>
+        <w:t>Zugarten</w:t>
+      </w:r>
+      <w:proofErr w:type="spellEnd"/>
       <w:r>
         <w:rPr>
           <w:rFonts w:ascii="Calibri" w:hAnsi="Calibri" w:cstheme="minorHAnsi"/>
@@ -1310,18 +1309,23 @@
           <w:szCs w:val="24"/>
           <w:lang w:val="de-DE"/>
         </w:rPr>
-        <w:t>Zugarten</w:t>
-      </w:r>
-      <w:proofErr w:type="spellEnd"/>
-      <w:r>
-        <w:rPr>
-          <w:rFonts w:ascii="Calibri" w:hAnsi="Calibri" w:cstheme="minorHAnsi"/>
-          <w:color w:val="000000"/>
-          <w:sz w:val="24"/>
-          <w:szCs w:val="24"/>
-          <w:lang w:val="de-DE"/>
-        </w:rPr>
         <w:t>.</w:t>
+      </w:r>
+    </w:p>
+    <w:p>
+      <w:pPr>
+        <w:spacing w:after="160" w:line="259" w:lineRule="auto"/>
+        <w:rPr>
+          <w:rFonts w:cstheme="minorHAnsi"/>
+          <w:lang w:val="de-DE"/>
+        </w:rPr>
+      </w:pPr>
+      <w:r>
+        <w:rPr>
+          <w:rFonts w:cstheme="minorHAnsi"/>
+          <w:lang w:val="de-DE"/>
+        </w:rPr>
+        <w:br w:type="page"/>
       </w:r>
     </w:p>
     <w:p>
@@ -1338,42 +1342,113 @@
     </w:p>
     <w:p>
       <w:pPr>
+        <w:pStyle w:val="Default"/>
+        <w:rPr>
+          <w:lang w:val="de-DE"/>
+        </w:rPr>
+      </w:pPr>
+      <w:r>
+        <w:rPr>
+          <w:rFonts w:asciiTheme="minorHAnsi" w:hAnsiTheme="minorHAnsi" w:cstheme="minorBidi"/>
+          <w:color w:val="auto"/>
+          <w:sz w:val="22"/>
+          <w:szCs w:val="22"/>
+          <w:lang w:val="de-DE"/>
+        </w:rPr>
+        <w:tab/>
+      </w:r>
+      <w:r>
+        <w:rPr>
+          <w:rFonts w:asciiTheme="minorHAnsi" w:hAnsiTheme="minorHAnsi" w:cstheme="minorBidi"/>
+          <w:color w:val="auto"/>
+          <w:sz w:val="22"/>
+          <w:szCs w:val="22"/>
+          <w:lang w:val="de-DE"/>
+        </w:rPr>
+        <w:tab/>
+      </w:r>
+    </w:p>
+    <w:p>
+      <w:pPr>
         <w:autoSpaceDE w:val="0"/>
         <w:autoSpaceDN w:val="0"/>
         <w:adjustRightInd w:val="0"/>
         <w:spacing w:after="0" w:line="240" w:lineRule="auto"/>
         <w:rPr>
           <w:rFonts w:cstheme="minorHAnsi"/>
-          <w:lang w:val="de-DE"/>
-        </w:rPr>
-      </w:pPr>
+          <w:sz w:val="24"/>
+          <w:szCs w:val="21"/>
+          <w:lang w:val="de-DE"/>
+        </w:rPr>
+      </w:pPr>
+      <w:r>
+        <w:rPr>
+          <w:rFonts w:cstheme="minorHAnsi"/>
+          <w:szCs w:val="24"/>
+          <w:shd w:val="clear" w:color="auto" w:fill="DBDBDB" w:themeFill="accent3" w:themeFillTint="66"/>
+          <w:lang w:val="de-DE"/>
+        </w:rPr>
+        <w:t xml:space="preserve">      </w:t>
+      </w:r>
+      <w:r>
+        <w:rPr>
+          <w:rFonts w:cstheme="minorHAnsi"/>
+          <w:sz w:val="24"/>
+          <w:szCs w:val="24"/>
+          <w:lang w:val="de-DE"/>
+        </w:rPr>
+        <w:t xml:space="preserve"> </w:t>
+      </w:r>
+      <w:r>
+        <w:rPr>
+          <w:rFonts w:cstheme="minorHAnsi"/>
+          <w:sz w:val="24"/>
+          <w:szCs w:val="21"/>
+          <w:lang w:val="de-DE"/>
+        </w:rPr>
+        <w:t xml:space="preserve">Aufgabe </w:t>
+      </w:r>
+      <w:r>
+        <w:rPr>
+          <w:rFonts w:cstheme="minorHAnsi"/>
+          <w:sz w:val="24"/>
+          <w:szCs w:val="21"/>
+          <w:lang w:val="de-DE"/>
+        </w:rPr>
+        <w:t>Z5 – Taschenrechner</w:t>
+      </w:r>
     </w:p>
     <w:p>
       <w:pPr>
         <w:pStyle w:val="Default"/>
         <w:rPr>
-          <w:lang w:val="de-DE"/>
-        </w:rPr>
-      </w:pPr>
-      <w:r>
-        <w:rPr>
-          <w:rFonts w:asciiTheme="minorHAnsi" w:hAnsiTheme="minorHAnsi" w:cstheme="minorBidi"/>
-          <w:color w:val="auto"/>
-          <w:sz w:val="22"/>
-          <w:szCs w:val="22"/>
-          <w:lang w:val="de-DE"/>
-        </w:rPr>
-        <w:tab/>
-      </w:r>
-      <w:r>
-        <w:rPr>
-          <w:rFonts w:asciiTheme="minorHAnsi" w:hAnsiTheme="minorHAnsi" w:cstheme="minorBidi"/>
-          <w:color w:val="auto"/>
-          <w:sz w:val="22"/>
-          <w:szCs w:val="22"/>
-          <w:lang w:val="de-DE"/>
-        </w:rPr>
-        <w:tab/>
+          <w:i/>
+          <w:color w:val="A6A6A6" w:themeColor="background1" w:themeShade="A6"/>
+          <w:sz w:val="20"/>
+          <w:szCs w:val="20"/>
+          <w:lang w:val="de-DE"/>
+        </w:rPr>
+      </w:pPr>
+      <w:r>
+        <w:rPr>
+          <w:rFonts w:cstheme="minorHAnsi"/>
+          <w:i/>
+          <w:color w:val="A6A6A6" w:themeColor="background1" w:themeShade="A6"/>
+          <w:sz w:val="20"/>
+          <w:szCs w:val="20"/>
+          <w:lang w:val="de-DE"/>
+        </w:rPr>
+        <w:t xml:space="preserve">-&gt; </w:t>
+      </w:r>
+      <w:r>
+        <w:rPr>
+          <w:i/>
+          <w:color w:val="A6A6A6" w:themeColor="background1" w:themeShade="A6"/>
+          <w:sz w:val="20"/>
+          <w:szCs w:val="20"/>
+          <w:lang w:val="de-DE"/>
+        </w:rPr>
+        <w:t>Grundrechenarten mit dem Muster Strategie angehen…</w:t>
       </w:r>
     </w:p>
     <w:p>
@@ -1384,79 +1459,17 @@
         <w:spacing w:after="0" w:line="240" w:lineRule="auto"/>
         <w:rPr>
           <w:rFonts w:cstheme="minorHAnsi"/>
-          <w:sz w:val="24"/>
-          <w:szCs w:val="21"/>
-          <w:lang w:val="de-DE"/>
-        </w:rPr>
-      </w:pPr>
-      <w:r>
-        <w:rPr>
-          <w:rFonts w:cstheme="minorHAnsi"/>
-          <w:szCs w:val="24"/>
-          <w:shd w:val="clear" w:color="auto" w:fill="DBDBDB" w:themeFill="accent3" w:themeFillTint="66"/>
-          <w:lang w:val="de-DE"/>
-        </w:rPr>
-        <w:t xml:space="preserve">      </w:t>
-      </w:r>
-      <w:r>
-        <w:rPr>
-          <w:rFonts w:cstheme="minorHAnsi"/>
-          <w:sz w:val="24"/>
-          <w:szCs w:val="24"/>
-          <w:lang w:val="de-DE"/>
-        </w:rPr>
-        <w:t xml:space="preserve"> </w:t>
-      </w:r>
-      <w:r>
-        <w:rPr>
-          <w:rFonts w:cstheme="minorHAnsi"/>
-          <w:sz w:val="24"/>
-          <w:szCs w:val="21"/>
-          <w:lang w:val="de-DE"/>
-        </w:rPr>
-        <w:t xml:space="preserve">Aufgabe </w:t>
-      </w:r>
-      <w:r>
-        <w:rPr>
-          <w:rFonts w:cstheme="minorHAnsi"/>
-          <w:sz w:val="24"/>
-          <w:szCs w:val="21"/>
-          <w:lang w:val="de-DE"/>
-        </w:rPr>
-        <w:t>Z5 – Taschenrechner</w:t>
-      </w:r>
-    </w:p>
-    <w:p>
-      <w:pPr>
-        <w:pStyle w:val="Default"/>
-        <w:rPr>
-          <w:i/>
+          <w:lang w:val="de-DE"/>
+        </w:rPr>
+      </w:pPr>
+      <w:r>
+        <w:rPr>
           <w:color w:val="A6A6A6" w:themeColor="background1" w:themeShade="A6"/>
           <w:sz w:val="20"/>
           <w:szCs w:val="20"/>
           <w:lang w:val="de-DE"/>
         </w:rPr>
-      </w:pPr>
-      <w:r>
-        <w:rPr>
-          <w:rFonts w:cstheme="minorHAnsi"/>
-          <w:i/>
-          <w:color w:val="A6A6A6" w:themeColor="background1" w:themeShade="A6"/>
-          <w:sz w:val="20"/>
-          <w:szCs w:val="20"/>
-          <w:lang w:val="de-DE"/>
-        </w:rPr>
-        <w:t xml:space="preserve">-&gt; </w:t>
-      </w:r>
-      <w:r>
-        <w:rPr>
-          <w:i/>
-          <w:color w:val="A6A6A6" w:themeColor="background1" w:themeShade="A6"/>
-          <w:sz w:val="20"/>
-          <w:szCs w:val="20"/>
-          <w:lang w:val="de-DE"/>
-        </w:rPr>
-        <w:t>Grundrechenarten mit dem Muster Strategie angehen…</w:t>
+        <w:br/>
       </w:r>
     </w:p>
     <w:p>
@@ -1470,22 +1483,6 @@
           <w:lang w:val="de-DE"/>
         </w:rPr>
       </w:pPr>
-      <w:r>
-        <w:rPr>
-          <w:color w:val="A6A6A6" w:themeColor="background1" w:themeShade="A6"/>
-          <w:sz w:val="20"/>
-          <w:szCs w:val="20"/>
-          <w:lang w:val="de-DE"/>
-        </w:rPr>
-        <w:br/>
-      </w:r>
-      <w:r>
-        <w:rPr>
-          <w:rFonts w:cstheme="minorHAnsi"/>
-          <w:lang w:val="de-DE"/>
-        </w:rPr>
-        <w:t>…</w:t>
-      </w:r>
     </w:p>
     <w:p>
       <w:pPr>
@@ -1494,10 +1491,59 @@
           <w:lang w:val="de-DE"/>
         </w:rPr>
       </w:pPr>
+      <w:r>
+        <w:rPr>
+          <w:noProof/>
+          <w:lang w:val="de-DE" w:eastAsia="de-DE"/>
+        </w:rPr>
+        <w:drawing>
+          <wp:inline distT="0" distB="0" distL="0" distR="0">
+            <wp:extent cx="5943600" cy="4270375"/>
+            <wp:effectExtent l="0" t="0" r="0" b="0"/>
+            <wp:docPr id="3" name="Grafik 3"/>
+            <wp:cNvGraphicFramePr>
+              <a:graphicFrameLocks xmlns:a="http://schemas.openxmlformats.org/drawingml/2006/main" noChangeAspect="1"/>
+            </wp:cNvGraphicFramePr>
+            <a:graphic xmlns:a="http://schemas.openxmlformats.org/drawingml/2006/main">
+              <a:graphicData uri="http://schemas.openxmlformats.org/drawingml/2006/picture">
+                <pic:pic xmlns:pic="http://schemas.openxmlformats.org/drawingml/2006/picture">
+                  <pic:nvPicPr>
+                    <pic:cNvPr id="3" name="V9.Z1.jpg"/>
+                    <pic:cNvPicPr/>
+                  </pic:nvPicPr>
+                  <pic:blipFill>
+                    <a:blip r:embed="rId9">
+                      <a:extLst>
+                        <a:ext uri="{28A0092B-C50C-407E-A947-70E740481C1C}">
+                          <a14:useLocalDpi xmlns:a14="http://schemas.microsoft.com/office/drawing/2010/main" val="0"/>
+                        </a:ext>
+                      </a:extLst>
+                    </a:blip>
+                    <a:stretch>
+                      <a:fillRect/>
+                    </a:stretch>
+                  </pic:blipFill>
+                  <pic:spPr>
+                    <a:xfrm>
+                      <a:off x="0" y="0"/>
+                      <a:ext cx="5943600" cy="4270375"/>
+                    </a:xfrm>
+                    <a:prstGeom prst="rect">
+                      <a:avLst/>
+                    </a:prstGeom>
+                  </pic:spPr>
+                </pic:pic>
+              </a:graphicData>
+            </a:graphic>
+          </wp:inline>
+        </w:drawing>
+      </w:r>
+      <w:bookmarkStart w:id="0" w:name="_GoBack"/>
+      <w:bookmarkEnd w:id="0"/>
     </w:p>
     <w:sectPr>
-      <w:headerReference w:type="default" r:id="rId9"/>
-      <w:footerReference w:type="default" r:id="rId10"/>
+      <w:headerReference w:type="default" r:id="rId10"/>
+      <w:footerReference w:type="default" r:id="rId11"/>
       <w:pgSz w:w="12240" w:h="15840"/>
       <w:pgMar w:top="1440" w:right="1440" w:bottom="720" w:left="1440" w:header="720" w:footer="720" w:gutter="0"/>
       <w:cols w:space="720"/>
@@ -1568,7 +1614,7 @@
         <w:color w:val="808080" w:themeColor="background1" w:themeShade="80"/>
         <w:lang w:val="de-DE"/>
       </w:rPr>
-      <w:t>4</w:t>
+      <w:t>5</w:t>
     </w:r>
     <w:r>
       <w:rPr>
@@ -1589,7 +1635,7 @@
           <w:noProof/>
           <w:color w:val="808080" w:themeColor="background1" w:themeShade="80"/>
         </w:rPr>
-        <w:t>4</w:t>
+        <w:t>5</w:t>
       </w:r>
     </w:fldSimple>
   </w:p>

</xml_diff>